<commit_message>
adding the get_category fonction to fill the table category
</commit_message>
<xml_diff>
--- a/Description du parcours.docx
+++ b/Description du parcours.docx
@@ -4,26 +4,727 @@
   <w:body>
     <w:p>
       <w:pPr>
+        <w:autoSpaceDE w:val="0"/>
+        <w:autoSpaceDN w:val="0"/>
+        <w:adjustRightInd w:val="0"/>
+        <w:spacing w:after="0" w:line="240" w:lineRule="auto"/>
+        <w:jc w:val="center"/>
+        <w:rPr>
+          <w:rFonts w:ascii="LiberationSans-Bold" w:hAnsi="LiberationSans-Bold" w:cs="LiberationSans-Bold"/>
+          <w:b/>
+          <w:bCs/>
+          <w:sz w:val="36"/>
+          <w:szCs w:val="36"/>
+        </w:rPr>
+      </w:pPr>
+      <w:r>
+        <w:rPr>
+          <w:rFonts w:ascii="LiberationSans-Bold" w:hAnsi="LiberationSans-Bold" w:cs="LiberationSans-Bold"/>
+          <w:b/>
+          <w:bCs/>
+          <w:sz w:val="36"/>
+          <w:szCs w:val="36"/>
+        </w:rPr>
+        <w:t>Projet 5 - Utiliser les données publiques d'Open Food Facts</w:t>
+      </w:r>
+    </w:p>
+    <w:p>
+      <w:pPr>
         <w:spacing w:after="0"/>
-      </w:pPr>
-      <w:r>
         <w:rPr>
           <w:b/>
         </w:rPr>
-        <w:t>Description du parcours</w:t>
-      </w:r>
-      <w:bookmarkStart w:id="0" w:name="_GoBack"/>
-      <w:bookmarkEnd w:id="0"/>
-      <w:r>
+      </w:pPr>
+    </w:p>
+    <w:p>
+      <w:pPr>
+        <w:autoSpaceDE w:val="0"/>
+        <w:autoSpaceDN w:val="0"/>
+        <w:adjustRightInd w:val="0"/>
+        <w:spacing w:after="80" w:line="240" w:lineRule="auto"/>
+        <w:rPr>
+          <w:rFonts w:cstheme="minorHAnsi"/>
+          <w:b/>
+          <w:bCs/>
+          <w:color w:val="000000"/>
+          <w:sz w:val="28"/>
+          <w:szCs w:val="28"/>
+        </w:rPr>
+      </w:pPr>
+      <w:r>
+        <w:rPr>
+          <w:rFonts w:cstheme="minorHAnsi"/>
+          <w:b/>
+          <w:bCs/>
+          <w:color w:val="000000"/>
+          <w:sz w:val="28"/>
+          <w:szCs w:val="28"/>
+        </w:rPr>
+        <w:t>Généralités</w:t>
+      </w:r>
+      <w:r>
+        <w:rPr>
+          <w:rFonts w:cstheme="minorHAnsi"/>
+          <w:b/>
+          <w:bCs/>
+          <w:color w:val="000000"/>
+          <w:sz w:val="28"/>
+          <w:szCs w:val="28"/>
+        </w:rPr>
         <w:t> :</w:t>
       </w:r>
     </w:p>
     <w:p>
       <w:pPr>
-        <w:spacing w:after="0"/>
-      </w:pPr>
-      <w:r>
-        <w:t>Le programme affiche un menu principal avec 2 choix possibles :</w:t>
+        <w:autoSpaceDE w:val="0"/>
+        <w:autoSpaceDN w:val="0"/>
+        <w:adjustRightInd w:val="0"/>
+        <w:spacing w:after="80" w:line="240" w:lineRule="auto"/>
+        <w:rPr>
+          <w:rFonts w:cstheme="minorHAnsi"/>
+          <w:color w:val="4184C5"/>
+          <w:sz w:val="24"/>
+          <w:szCs w:val="24"/>
+        </w:rPr>
+      </w:pPr>
+      <w:r>
+        <w:rPr>
+          <w:rFonts w:cstheme="minorHAnsi"/>
+          <w:color w:val="333333"/>
+          <w:sz w:val="24"/>
+          <w:szCs w:val="24"/>
+        </w:rPr>
+        <w:t xml:space="preserve">Programmes écrits en Python3. Dépôt </w:t>
+      </w:r>
+      <w:proofErr w:type="spellStart"/>
+      <w:r>
+        <w:rPr>
+          <w:rFonts w:cstheme="minorHAnsi"/>
+          <w:color w:val="333333"/>
+          <w:sz w:val="24"/>
+          <w:szCs w:val="24"/>
+        </w:rPr>
+        <w:t>Github</w:t>
+      </w:r>
+      <w:proofErr w:type="spellEnd"/>
+      <w:r>
+        <w:rPr>
+          <w:rFonts w:cstheme="minorHAnsi"/>
+          <w:color w:val="333333"/>
+          <w:sz w:val="24"/>
+          <w:szCs w:val="24"/>
+        </w:rPr>
+        <w:t xml:space="preserve"> </w:t>
+      </w:r>
+      <w:hyperlink r:id="rId6" w:history="1">
+        <w:r>
+          <w:rPr>
+            <w:rStyle w:val="Lienhypertexte"/>
+          </w:rPr>
+          <w:t>https://github.com/Rouizi/OC_project5</w:t>
+        </w:r>
+      </w:hyperlink>
+    </w:p>
+    <w:p>
+      <w:pPr>
+        <w:autoSpaceDE w:val="0"/>
+        <w:autoSpaceDN w:val="0"/>
+        <w:adjustRightInd w:val="0"/>
+        <w:spacing w:after="80" w:line="240" w:lineRule="auto"/>
+        <w:rPr>
+          <w:rFonts w:cstheme="minorHAnsi"/>
+          <w:b/>
+          <w:bCs/>
+          <w:color w:val="333333"/>
+          <w:sz w:val="24"/>
+          <w:szCs w:val="24"/>
+        </w:rPr>
+      </w:pPr>
+      <w:r>
+        <w:rPr>
+          <w:rFonts w:cstheme="minorHAnsi"/>
+          <w:b/>
+          <w:bCs/>
+          <w:color w:val="333333"/>
+          <w:sz w:val="24"/>
+          <w:szCs w:val="24"/>
+        </w:rPr>
+        <w:t>Librairies utilisées:</w:t>
+      </w:r>
+    </w:p>
+    <w:p>
+      <w:pPr>
+        <w:autoSpaceDE w:val="0"/>
+        <w:autoSpaceDN w:val="0"/>
+        <w:adjustRightInd w:val="0"/>
+        <w:spacing w:after="80" w:line="240" w:lineRule="auto"/>
+        <w:rPr>
+          <w:rFonts w:cstheme="minorHAnsi"/>
+          <w:color w:val="333333"/>
+          <w:sz w:val="24"/>
+          <w:szCs w:val="24"/>
+        </w:rPr>
+      </w:pPr>
+      <w:r>
+        <w:rPr>
+          <w:rFonts w:cstheme="minorHAnsi"/>
+          <w:color w:val="000000"/>
+          <w:sz w:val="24"/>
+          <w:szCs w:val="24"/>
+        </w:rPr>
+        <w:t xml:space="preserve">  </w:t>
+      </w:r>
+      <w:r>
+        <w:rPr>
+          <w:rFonts w:cstheme="minorHAnsi"/>
+          <w:color w:val="000000"/>
+          <w:sz w:val="24"/>
+          <w:szCs w:val="24"/>
+        </w:rPr>
+        <w:t xml:space="preserve">• </w:t>
+      </w:r>
+      <w:r>
+        <w:rPr>
+          <w:rFonts w:cstheme="minorHAnsi"/>
+          <w:b/>
+          <w:bCs/>
+          <w:color w:val="333333"/>
+          <w:sz w:val="24"/>
+          <w:szCs w:val="24"/>
+        </w:rPr>
+        <w:t xml:space="preserve">requests </w:t>
+      </w:r>
+      <w:r>
+        <w:rPr>
+          <w:rFonts w:cstheme="minorHAnsi"/>
+          <w:color w:val="333333"/>
+          <w:sz w:val="24"/>
+          <w:szCs w:val="24"/>
+        </w:rPr>
+        <w:t xml:space="preserve">(pour utiliser </w:t>
+      </w:r>
+      <w:r>
+        <w:rPr>
+          <w:rFonts w:cstheme="minorHAnsi"/>
+          <w:color w:val="333333"/>
+          <w:sz w:val="24"/>
+          <w:szCs w:val="24"/>
+        </w:rPr>
+        <w:t>des données</w:t>
+      </w:r>
+      <w:r>
+        <w:rPr>
+          <w:rFonts w:cstheme="minorHAnsi"/>
+          <w:color w:val="333333"/>
+          <w:sz w:val="24"/>
+          <w:szCs w:val="24"/>
+        </w:rPr>
+        <w:t xml:space="preserve"> de l’API</w:t>
+      </w:r>
+      <w:r>
+        <w:rPr>
+          <w:rFonts w:cstheme="minorHAnsi"/>
+          <w:color w:val="333333"/>
+          <w:sz w:val="24"/>
+          <w:szCs w:val="24"/>
+        </w:rPr>
+        <w:t xml:space="preserve"> d’Open Fodd Facts</w:t>
+      </w:r>
+      <w:r>
+        <w:rPr>
+          <w:rFonts w:cstheme="minorHAnsi"/>
+          <w:color w:val="333333"/>
+          <w:sz w:val="24"/>
+          <w:szCs w:val="24"/>
+        </w:rPr>
+        <w:t>)</w:t>
+      </w:r>
+      <w:r>
+        <w:rPr>
+          <w:rFonts w:cstheme="minorHAnsi"/>
+          <w:color w:val="333333"/>
+          <w:sz w:val="24"/>
+          <w:szCs w:val="24"/>
+        </w:rPr>
+        <w:t>.</w:t>
+      </w:r>
+    </w:p>
+    <w:p>
+      <w:pPr>
+        <w:autoSpaceDE w:val="0"/>
+        <w:autoSpaceDN w:val="0"/>
+        <w:adjustRightInd w:val="0"/>
+        <w:spacing w:after="80" w:line="240" w:lineRule="auto"/>
+        <w:rPr>
+          <w:rFonts w:cstheme="minorHAnsi"/>
+          <w:color w:val="333333"/>
+          <w:sz w:val="24"/>
+          <w:szCs w:val="24"/>
+        </w:rPr>
+      </w:pPr>
+      <w:r>
+        <w:rPr>
+          <w:rFonts w:cstheme="minorHAnsi"/>
+          <w:color w:val="000000"/>
+          <w:sz w:val="24"/>
+          <w:szCs w:val="24"/>
+        </w:rPr>
+        <w:t xml:space="preserve">  </w:t>
+      </w:r>
+      <w:r>
+        <w:rPr>
+          <w:rFonts w:cstheme="minorHAnsi"/>
+          <w:color w:val="000000"/>
+          <w:sz w:val="24"/>
+          <w:szCs w:val="24"/>
+        </w:rPr>
+        <w:t xml:space="preserve">• </w:t>
+      </w:r>
+      <w:proofErr w:type="spellStart"/>
+      <w:r>
+        <w:rPr>
+          <w:rFonts w:cstheme="minorHAnsi"/>
+          <w:b/>
+          <w:bCs/>
+          <w:color w:val="333333"/>
+          <w:sz w:val="24"/>
+          <w:szCs w:val="24"/>
+        </w:rPr>
+        <w:t>mysql</w:t>
+      </w:r>
+      <w:proofErr w:type="spellEnd"/>
+      <w:r>
+        <w:rPr>
+          <w:rFonts w:cstheme="minorHAnsi"/>
+          <w:b/>
+          <w:bCs/>
+          <w:color w:val="333333"/>
+          <w:sz w:val="24"/>
+          <w:szCs w:val="24"/>
+        </w:rPr>
+        <w:t>-</w:t>
+      </w:r>
+      <w:proofErr w:type="spellStart"/>
+      <w:r>
+        <w:rPr>
+          <w:rFonts w:cstheme="minorHAnsi"/>
+          <w:b/>
+          <w:bCs/>
+          <w:color w:val="333333"/>
+          <w:sz w:val="24"/>
+          <w:szCs w:val="24"/>
+        </w:rPr>
+        <w:t>connector</w:t>
+      </w:r>
+      <w:proofErr w:type="spellEnd"/>
+      <w:r>
+        <w:rPr>
+          <w:rFonts w:cstheme="minorHAnsi"/>
+          <w:b/>
+          <w:bCs/>
+          <w:color w:val="333333"/>
+          <w:sz w:val="24"/>
+          <w:szCs w:val="24"/>
+        </w:rPr>
+        <w:t>-</w:t>
+      </w:r>
+      <w:r>
+        <w:rPr>
+          <w:rFonts w:cstheme="minorHAnsi"/>
+          <w:b/>
+          <w:bCs/>
+          <w:color w:val="333333"/>
+          <w:sz w:val="24"/>
+          <w:szCs w:val="24"/>
+        </w:rPr>
+        <w:t>python</w:t>
+      </w:r>
+      <w:r>
+        <w:rPr>
+          <w:rFonts w:cstheme="minorHAnsi"/>
+          <w:color w:val="333333"/>
+          <w:sz w:val="24"/>
+          <w:szCs w:val="24"/>
+        </w:rPr>
+        <w:t xml:space="preserve">: </w:t>
+      </w:r>
+      <w:r>
+        <w:rPr>
+          <w:rFonts w:cstheme="minorHAnsi"/>
+          <w:color w:val="333333"/>
+          <w:sz w:val="24"/>
+          <w:szCs w:val="24"/>
+        </w:rPr>
+        <w:t>communication avec la base de données.</w:t>
+      </w:r>
+    </w:p>
+    <w:p>
+      <w:pPr>
+        <w:spacing w:after="80"/>
+        <w:rPr>
+          <w:rFonts w:cstheme="minorHAnsi"/>
+          <w:color w:val="333333"/>
+          <w:sz w:val="24"/>
+          <w:szCs w:val="24"/>
+        </w:rPr>
+      </w:pPr>
+      <w:r>
+        <w:rPr>
+          <w:rFonts w:cstheme="minorHAnsi"/>
+          <w:b/>
+          <w:bCs/>
+          <w:color w:val="333333"/>
+          <w:sz w:val="24"/>
+          <w:szCs w:val="24"/>
+        </w:rPr>
+        <w:t xml:space="preserve">Base de données </w:t>
+      </w:r>
+      <w:r>
+        <w:rPr>
+          <w:rFonts w:cstheme="minorHAnsi"/>
+          <w:color w:val="333333"/>
+          <w:sz w:val="24"/>
+          <w:szCs w:val="24"/>
+        </w:rPr>
+        <w:t>:</w:t>
+      </w:r>
+      <w:r>
+        <w:rPr>
+          <w:rFonts w:cstheme="minorHAnsi"/>
+          <w:color w:val="333333"/>
+          <w:sz w:val="24"/>
+          <w:szCs w:val="24"/>
+        </w:rPr>
+        <w:t xml:space="preserve"> </w:t>
+      </w:r>
+      <w:proofErr w:type="spellStart"/>
+      <w:r>
+        <w:rPr>
+          <w:rFonts w:cstheme="minorHAnsi"/>
+          <w:color w:val="333333"/>
+          <w:sz w:val="24"/>
+          <w:szCs w:val="24"/>
+        </w:rPr>
+        <w:t>Mysql</w:t>
+      </w:r>
+      <w:proofErr w:type="spellEnd"/>
+      <w:r>
+        <w:rPr>
+          <w:rFonts w:cstheme="minorHAnsi"/>
+          <w:color w:val="333333"/>
+          <w:sz w:val="24"/>
+          <w:szCs w:val="24"/>
+        </w:rPr>
+        <w:t>.</w:t>
+      </w:r>
+    </w:p>
+    <w:p>
+      <w:pPr>
+        <w:spacing w:after="80"/>
+        <w:rPr>
+          <w:rFonts w:cstheme="minorHAnsi"/>
+          <w:color w:val="333333"/>
+          <w:sz w:val="24"/>
+          <w:szCs w:val="24"/>
+        </w:rPr>
+      </w:pPr>
+    </w:p>
+    <w:p>
+      <w:pPr>
+        <w:spacing w:after="80"/>
+        <w:rPr>
+          <w:sz w:val="28"/>
+          <w:szCs w:val="28"/>
+        </w:rPr>
+      </w:pPr>
+      <w:r>
+        <w:rPr>
+          <w:b/>
+          <w:sz w:val="28"/>
+          <w:szCs w:val="28"/>
+        </w:rPr>
+        <w:t>Description du programme</w:t>
+      </w:r>
+      <w:r>
+        <w:rPr>
+          <w:sz w:val="28"/>
+          <w:szCs w:val="28"/>
+        </w:rPr>
+        <w:t> :</w:t>
+      </w:r>
+    </w:p>
+    <w:p>
+      <w:pPr>
+        <w:spacing w:after="80"/>
+        <w:rPr>
+          <w:color w:val="000000" w:themeColor="text1"/>
+          <w:sz w:val="24"/>
+          <w:szCs w:val="24"/>
+        </w:rPr>
+      </w:pPr>
+      <w:r>
+        <w:rPr>
+          <w:sz w:val="24"/>
+          <w:szCs w:val="24"/>
+        </w:rPr>
+        <w:t xml:space="preserve">Lorsque le programme est lancé une base de données </w:t>
+      </w:r>
+      <w:r>
+        <w:rPr>
+          <w:i/>
+          <w:color w:val="1F497D" w:themeColor="text2"/>
+          <w:sz w:val="24"/>
+          <w:szCs w:val="24"/>
+        </w:rPr>
+        <w:t>alimentation</w:t>
+      </w:r>
+      <w:r>
+        <w:rPr>
+          <w:color w:val="1F497D" w:themeColor="text2"/>
+          <w:sz w:val="24"/>
+          <w:szCs w:val="24"/>
+        </w:rPr>
+        <w:t xml:space="preserve"> </w:t>
+      </w:r>
+      <w:r>
+        <w:rPr>
+          <w:sz w:val="24"/>
+          <w:szCs w:val="24"/>
+        </w:rPr>
+        <w:t xml:space="preserve">est créée avec les tables </w:t>
+      </w:r>
+      <w:proofErr w:type="spellStart"/>
+      <w:r>
+        <w:rPr>
+          <w:i/>
+          <w:color w:val="1F497D" w:themeColor="text2"/>
+          <w:sz w:val="24"/>
+          <w:szCs w:val="24"/>
+        </w:rPr>
+        <w:t>C</w:t>
+      </w:r>
+      <w:r>
+        <w:rPr>
+          <w:i/>
+          <w:color w:val="1F497D" w:themeColor="text2"/>
+          <w:sz w:val="24"/>
+          <w:szCs w:val="24"/>
+        </w:rPr>
+        <w:t>ategory</w:t>
+      </w:r>
+      <w:proofErr w:type="spellEnd"/>
+      <w:r>
+        <w:rPr>
+          <w:sz w:val="24"/>
+          <w:szCs w:val="24"/>
+        </w:rPr>
+        <w:t xml:space="preserve">, </w:t>
+      </w:r>
+      <w:r>
+        <w:rPr>
+          <w:i/>
+          <w:color w:val="1F497D" w:themeColor="text2"/>
+          <w:sz w:val="24"/>
+          <w:szCs w:val="24"/>
+        </w:rPr>
+        <w:t>P</w:t>
+      </w:r>
+      <w:r>
+        <w:rPr>
+          <w:i/>
+          <w:color w:val="1F497D" w:themeColor="text2"/>
+          <w:sz w:val="24"/>
+          <w:szCs w:val="24"/>
+        </w:rPr>
+        <w:t>roduct</w:t>
+      </w:r>
+      <w:r>
+        <w:rPr>
+          <w:color w:val="1F497D" w:themeColor="text2"/>
+          <w:sz w:val="24"/>
+          <w:szCs w:val="24"/>
+        </w:rPr>
+        <w:t xml:space="preserve"> </w:t>
+      </w:r>
+      <w:r>
+        <w:rPr>
+          <w:sz w:val="24"/>
+          <w:szCs w:val="24"/>
+        </w:rPr>
+        <w:t xml:space="preserve">et </w:t>
+      </w:r>
+      <w:proofErr w:type="spellStart"/>
+      <w:r>
+        <w:rPr>
+          <w:i/>
+          <w:color w:val="1F497D" w:themeColor="text2"/>
+          <w:sz w:val="24"/>
+          <w:szCs w:val="24"/>
+        </w:rPr>
+        <w:t>S</w:t>
+      </w:r>
+      <w:r>
+        <w:rPr>
+          <w:i/>
+          <w:color w:val="1F497D" w:themeColor="text2"/>
+          <w:sz w:val="24"/>
+          <w:szCs w:val="24"/>
+        </w:rPr>
+        <w:t>usbstitut</w:t>
+      </w:r>
+      <w:proofErr w:type="spellEnd"/>
+      <w:r>
+        <w:rPr>
+          <w:i/>
+          <w:color w:val="1F497D" w:themeColor="text2"/>
+          <w:sz w:val="24"/>
+          <w:szCs w:val="24"/>
+        </w:rPr>
+        <w:t xml:space="preserve"> </w:t>
+      </w:r>
+      <w:r>
+        <w:rPr>
+          <w:sz w:val="24"/>
+          <w:szCs w:val="24"/>
+        </w:rPr>
+        <w:t>en faisant appel à la classe</w:t>
+      </w:r>
+      <w:r>
+        <w:rPr>
+          <w:i/>
+          <w:sz w:val="24"/>
+          <w:szCs w:val="24"/>
+        </w:rPr>
+        <w:t xml:space="preserve"> </w:t>
+      </w:r>
+      <w:proofErr w:type="spellStart"/>
+      <w:r>
+        <w:rPr>
+          <w:i/>
+          <w:color w:val="1F497D" w:themeColor="text2"/>
+          <w:sz w:val="24"/>
+          <w:szCs w:val="24"/>
+        </w:rPr>
+        <w:t>database</w:t>
+      </w:r>
+      <w:proofErr w:type="spellEnd"/>
+      <w:r>
+        <w:rPr>
+          <w:i/>
+          <w:color w:val="1F497D" w:themeColor="text2"/>
+          <w:sz w:val="24"/>
+          <w:szCs w:val="24"/>
+        </w:rPr>
+        <w:t xml:space="preserve">, </w:t>
+      </w:r>
+      <w:r>
+        <w:rPr>
+          <w:color w:val="000000" w:themeColor="text1"/>
+          <w:sz w:val="24"/>
+          <w:szCs w:val="24"/>
+        </w:rPr>
+        <w:t>après on insert les données dans les tables en utilisant l’API d</w:t>
+      </w:r>
+      <w:r>
+        <w:rPr>
+          <w:color w:val="000000" w:themeColor="text1"/>
+          <w:sz w:val="24"/>
+          <w:szCs w:val="24"/>
+        </w:rPr>
+        <w:t xml:space="preserve">’Open Food </w:t>
+      </w:r>
+      <w:proofErr w:type="spellStart"/>
+      <w:r>
+        <w:rPr>
+          <w:color w:val="000000" w:themeColor="text1"/>
+          <w:sz w:val="24"/>
+          <w:szCs w:val="24"/>
+        </w:rPr>
+        <w:t>Facts</w:t>
+      </w:r>
+      <w:proofErr w:type="spellEnd"/>
+      <w:r>
+        <w:rPr>
+          <w:color w:val="000000" w:themeColor="text1"/>
+          <w:sz w:val="24"/>
+          <w:szCs w:val="24"/>
+        </w:rPr>
+        <w:t xml:space="preserve"> grâce</w:t>
+      </w:r>
+      <w:r>
+        <w:rPr>
+          <w:color w:val="000000" w:themeColor="text1"/>
+          <w:sz w:val="24"/>
+          <w:szCs w:val="24"/>
+        </w:rPr>
+        <w:t xml:space="preserve"> à la classe </w:t>
+      </w:r>
+      <w:proofErr w:type="spellStart"/>
+      <w:r>
+        <w:rPr>
+          <w:i/>
+          <w:color w:val="1F497D" w:themeColor="text2"/>
+          <w:sz w:val="24"/>
+          <w:szCs w:val="24"/>
+        </w:rPr>
+        <w:t>OpenFoodFact</w:t>
+      </w:r>
+      <w:proofErr w:type="spellEnd"/>
+      <w:r>
+        <w:rPr>
+          <w:i/>
+          <w:color w:val="1F497D" w:themeColor="text2"/>
+          <w:sz w:val="24"/>
+          <w:szCs w:val="24"/>
+        </w:rPr>
+        <w:t xml:space="preserve"> </w:t>
+      </w:r>
+      <w:r>
+        <w:rPr>
+          <w:color w:val="000000" w:themeColor="text1"/>
+          <w:sz w:val="24"/>
+          <w:szCs w:val="24"/>
+        </w:rPr>
+        <w:t xml:space="preserve">(on prend seulement 10 catégorie et 100 produit par </w:t>
+      </w:r>
+      <w:r>
+        <w:rPr>
+          <w:color w:val="000000" w:themeColor="text1"/>
+          <w:sz w:val="24"/>
+          <w:szCs w:val="24"/>
+        </w:rPr>
+        <w:t>catégorie</w:t>
+      </w:r>
+      <w:r>
+        <w:rPr>
+          <w:color w:val="000000" w:themeColor="text1"/>
+          <w:sz w:val="24"/>
+          <w:szCs w:val="24"/>
+        </w:rPr>
+        <w:t xml:space="preserve"> pour ne pas surcharger la base de données).</w:t>
+      </w:r>
+    </w:p>
+    <w:p>
+      <w:pPr>
+        <w:spacing w:after="80"/>
+        <w:rPr>
+          <w:sz w:val="24"/>
+          <w:szCs w:val="24"/>
+        </w:rPr>
+      </w:pPr>
+      <w:r>
+        <w:rPr>
+          <w:sz w:val="24"/>
+          <w:szCs w:val="24"/>
+        </w:rPr>
+        <w:t>Une fois la BDD créée l</w:t>
+      </w:r>
+      <w:r>
+        <w:rPr>
+          <w:sz w:val="24"/>
+          <w:szCs w:val="24"/>
+        </w:rPr>
+        <w:t>e programme affiche un menu principal avec 2 choix possibles :</w:t>
       </w:r>
     </w:p>
     <w:p>
@@ -33,9 +734,17 @@
           <w:ilvl w:val="0"/>
           <w:numId w:val="2"/>
         </w:numPr>
-        <w:spacing w:after="0"/>
-      </w:pPr>
-      <w:r>
+        <w:spacing w:after="80"/>
+        <w:rPr>
+          <w:sz w:val="24"/>
+          <w:szCs w:val="24"/>
+        </w:rPr>
+      </w:pPr>
+      <w:r>
+        <w:rPr>
+          <w:sz w:val="24"/>
+          <w:szCs w:val="24"/>
+        </w:rPr>
         <w:t>Quel aliment souhaitez-vous remplacer ?</w:t>
       </w:r>
     </w:p>
@@ -46,133 +755,797 @@
           <w:ilvl w:val="0"/>
           <w:numId w:val="2"/>
         </w:numPr>
-        <w:spacing w:after="0"/>
-      </w:pPr>
-      <w:r>
+        <w:spacing w:after="80"/>
+        <w:rPr>
+          <w:sz w:val="24"/>
+          <w:szCs w:val="24"/>
+        </w:rPr>
+      </w:pPr>
+      <w:r>
+        <w:rPr>
+          <w:sz w:val="24"/>
+          <w:szCs w:val="24"/>
+        </w:rPr>
         <w:t>Retrouver mes aliments substitués.</w:t>
       </w:r>
     </w:p>
     <w:p>
       <w:pPr>
-        <w:spacing w:after="0"/>
-      </w:pPr>
-      <w:r>
+        <w:spacing w:after="80"/>
+        <w:rPr>
+          <w:sz w:val="24"/>
+          <w:szCs w:val="24"/>
+        </w:rPr>
+      </w:pPr>
+      <w:r>
+        <w:rPr>
+          <w:sz w:val="24"/>
+          <w:szCs w:val="24"/>
+        </w:rPr>
         <w:t>L’utilisateur sélectionne 1. Le programme pose les questions suivantes à l’utilisateur et ce dernier sélectionne les réponses :</w:t>
       </w:r>
     </w:p>
     <w:p>
       <w:pPr>
-        <w:spacing w:after="0"/>
-      </w:pPr>
-      <w:r>
+        <w:spacing w:after="80"/>
+        <w:rPr>
+          <w:sz w:val="24"/>
+          <w:szCs w:val="24"/>
+        </w:rPr>
+      </w:pPr>
+      <w:r>
+        <w:rPr>
+          <w:sz w:val="24"/>
+          <w:szCs w:val="24"/>
+        </w:rPr>
         <w:tab/>
-      </w:r>
-      <w:r>
+        <w:t>. Sélectionnez la catégorie. [Plusieurs propositions associées à un chiffre.</w:t>
+      </w:r>
+    </w:p>
+    <w:p>
+      <w:pPr>
+        <w:spacing w:after="80"/>
+        <w:ind w:firstLine="708"/>
+        <w:rPr>
+          <w:sz w:val="24"/>
+          <w:szCs w:val="24"/>
+        </w:rPr>
+      </w:pPr>
+      <w:r>
+        <w:rPr>
+          <w:sz w:val="24"/>
+          <w:szCs w:val="24"/>
+        </w:rPr>
+        <w:t xml:space="preserve">  L’utilisateur entre le chiffre correspondant et appuie sur entrée]</w:t>
+      </w:r>
+    </w:p>
+    <w:p>
+      <w:pPr>
+        <w:spacing w:after="80"/>
+        <w:ind w:firstLine="708"/>
+        <w:rPr>
+          <w:sz w:val="24"/>
+          <w:szCs w:val="24"/>
+        </w:rPr>
+      </w:pPr>
+      <w:r>
+        <w:rPr>
+          <w:sz w:val="24"/>
+          <w:szCs w:val="24"/>
+        </w:rPr>
+        <w:t>. Sélectionnez un produit</w:t>
+      </w:r>
+      <w:r>
+        <w:rPr>
+          <w:sz w:val="24"/>
+          <w:szCs w:val="24"/>
+        </w:rPr>
+        <w:t>. [Plusieurs propositions associées à un chiffre.</w:t>
+      </w:r>
+    </w:p>
+    <w:p>
+      <w:pPr>
+        <w:spacing w:after="80"/>
+        <w:ind w:firstLine="708"/>
+        <w:rPr>
+          <w:sz w:val="24"/>
+          <w:szCs w:val="24"/>
+        </w:rPr>
+      </w:pPr>
+      <w:r>
+        <w:rPr>
+          <w:sz w:val="24"/>
+          <w:szCs w:val="24"/>
+        </w:rPr>
+        <w:t xml:space="preserve">  L’utilisateur entre le chiffre correspondant à l’aliment et appuie sur entrée]</w:t>
+      </w:r>
+    </w:p>
+    <w:p>
+      <w:pPr>
+        <w:spacing w:after="80"/>
+        <w:ind w:firstLine="708"/>
+        <w:rPr>
+          <w:sz w:val="24"/>
+          <w:szCs w:val="24"/>
+        </w:rPr>
+      </w:pPr>
+      <w:r>
+        <w:rPr>
+          <w:sz w:val="24"/>
+          <w:szCs w:val="24"/>
+        </w:rPr>
+        <w:t>. Le programme propose un substitut, sa description, un magasin ou</w:t>
+      </w:r>
+    </w:p>
+    <w:p>
+      <w:pPr>
+        <w:spacing w:after="80"/>
+        <w:ind w:firstLine="708"/>
+        <w:rPr>
+          <w:sz w:val="24"/>
+          <w:szCs w:val="24"/>
+        </w:rPr>
+      </w:pPr>
+      <w:r>
+        <w:rPr>
+          <w:sz w:val="24"/>
+          <w:szCs w:val="24"/>
+        </w:rPr>
+        <w:t xml:space="preserve">  </w:t>
+      </w:r>
+      <w:proofErr w:type="gramStart"/>
+      <w:r>
+        <w:rPr>
+          <w:sz w:val="24"/>
+          <w:szCs w:val="24"/>
+        </w:rPr>
+        <w:t>l’acheter</w:t>
+      </w:r>
+      <w:proofErr w:type="gramEnd"/>
+      <w:r>
+        <w:rPr>
+          <w:sz w:val="24"/>
+          <w:szCs w:val="24"/>
+        </w:rPr>
+        <w:t xml:space="preserve"> (le cas</w:t>
+      </w:r>
+      <w:r>
+        <w:rPr>
+          <w:sz w:val="24"/>
+          <w:szCs w:val="24"/>
+        </w:rPr>
+        <w:t xml:space="preserve"> échéant) et un lien vers la page</w:t>
+      </w:r>
+      <w:r>
+        <w:rPr>
+          <w:sz w:val="24"/>
+          <w:szCs w:val="24"/>
+        </w:rPr>
+        <w:t xml:space="preserve"> d’Open Food </w:t>
+      </w:r>
+      <w:proofErr w:type="spellStart"/>
+      <w:r>
+        <w:rPr>
+          <w:sz w:val="24"/>
+          <w:szCs w:val="24"/>
+        </w:rPr>
+        <w:t>Facts</w:t>
+      </w:r>
+      <w:proofErr w:type="spellEnd"/>
+    </w:p>
+    <w:p>
+      <w:pPr>
+        <w:spacing w:after="80"/>
+        <w:ind w:firstLine="708"/>
+        <w:rPr>
+          <w:sz w:val="24"/>
+          <w:szCs w:val="24"/>
+        </w:rPr>
+      </w:pPr>
+      <w:r>
+        <w:rPr>
+          <w:sz w:val="24"/>
+          <w:szCs w:val="24"/>
+        </w:rPr>
+        <w:t xml:space="preserve"> </w:t>
+      </w:r>
+      <w:proofErr w:type="gramStart"/>
+      <w:r>
+        <w:rPr>
+          <w:sz w:val="24"/>
+          <w:szCs w:val="24"/>
+        </w:rPr>
+        <w:t>concernant</w:t>
+      </w:r>
+      <w:proofErr w:type="gramEnd"/>
+      <w:r>
+        <w:rPr>
+          <w:sz w:val="24"/>
+          <w:szCs w:val="24"/>
+        </w:rPr>
+        <w:t xml:space="preserve"> cet aliment</w:t>
+      </w:r>
+      <w:r>
+        <w:rPr>
+          <w:sz w:val="24"/>
+          <w:szCs w:val="24"/>
+        </w:rPr>
         <w:t>.</w:t>
       </w:r>
-      <w:r>
-        <w:t xml:space="preserve"> Sélectionnez la catégorie. [Plusieurs propositions associées à un chiffre.</w:t>
-      </w:r>
-    </w:p>
-    <w:p>
-      <w:pPr>
-        <w:spacing w:after="0"/>
+    </w:p>
+    <w:p>
+      <w:pPr>
+        <w:spacing w:after="80"/>
         <w:ind w:firstLine="708"/>
-      </w:pPr>
-      <w:r>
-        <w:t xml:space="preserve">  L’utilisateur entre le chiffre correspondant et appuie sur entrée]</w:t>
-      </w:r>
-    </w:p>
-    <w:p>
-      <w:pPr>
-        <w:spacing w:after="0"/>
-        <w:ind w:firstLine="708"/>
-      </w:pPr>
-      <w:r>
-        <w:t>. Sélectionnez l’aliment. [</w:t>
-      </w:r>
-      <w:r>
-        <w:t>Plusieurs propositions associées à un chiffre.</w:t>
-      </w:r>
-    </w:p>
-    <w:p>
-      <w:pPr>
-        <w:spacing w:after="0"/>
-        <w:ind w:firstLine="708"/>
-      </w:pPr>
-      <w:r>
-        <w:t xml:space="preserve">  L’utilisateur entre le chiffre correspondant</w:t>
-      </w:r>
-      <w:r>
-        <w:t xml:space="preserve"> à l’aliment</w:t>
-      </w:r>
-      <w:r>
-        <w:t xml:space="preserve"> et appuie sur entrée</w:t>
-      </w:r>
-      <w:r>
-        <w:t>]</w:t>
-      </w:r>
-    </w:p>
-    <w:p>
-      <w:pPr>
-        <w:spacing w:after="0"/>
-        <w:ind w:firstLine="708"/>
-      </w:pPr>
-      <w:r>
-        <w:t>. Le programme propose un substitut, sa description, un magasin ou</w:t>
-      </w:r>
-    </w:p>
-    <w:p>
-      <w:pPr>
-        <w:spacing w:after="0"/>
-        <w:ind w:firstLine="708"/>
-      </w:pPr>
-      <w:r>
-        <w:t xml:space="preserve">  </w:t>
+        <w:rPr>
+          <w:sz w:val="24"/>
+          <w:szCs w:val="24"/>
+        </w:rPr>
+      </w:pPr>
+      <w:r>
+        <w:rPr>
+          <w:sz w:val="24"/>
+          <w:szCs w:val="24"/>
+        </w:rPr>
+        <w:t>. L’utilisateur a alors la possibilité d’enregistrer le résultat dans la base de données</w:t>
+      </w:r>
+      <w:r>
+        <w:rPr>
+          <w:sz w:val="24"/>
+          <w:szCs w:val="24"/>
+        </w:rPr>
+        <w:t>.</w:t>
+      </w:r>
+    </w:p>
+    <w:p>
+      <w:pPr>
+        <w:spacing w:after="80"/>
+        <w:rPr>
+          <w:sz w:val="24"/>
+          <w:szCs w:val="24"/>
+        </w:rPr>
+      </w:pPr>
+      <w:r>
+        <w:rPr>
+          <w:sz w:val="24"/>
+          <w:szCs w:val="24"/>
+        </w:rPr>
+        <w:t xml:space="preserve">Si l’utilisateur choisi de sélectionner </w:t>
       </w:r>
       <w:proofErr w:type="gramStart"/>
       <w:r>
-        <w:t>l’acheter</w:t>
+        <w:rPr>
+          <w:sz w:val="24"/>
+          <w:szCs w:val="24"/>
+        </w:rPr>
+        <w:t>les catégo</w:t>
+      </w:r>
+      <w:r>
+        <w:rPr>
+          <w:sz w:val="24"/>
+          <w:szCs w:val="24"/>
+        </w:rPr>
+        <w:t>rie</w:t>
       </w:r>
       <w:proofErr w:type="gramEnd"/>
       <w:r>
-        <w:t xml:space="preserve"> (le cas échéant) et un lien vers la pas d’Open Food </w:t>
+        <w:rPr>
+          <w:sz w:val="24"/>
+          <w:szCs w:val="24"/>
+        </w:rPr>
+        <w:t xml:space="preserve"> alors une requête « SELECT » est faite sur la table </w:t>
       </w:r>
       <w:proofErr w:type="spellStart"/>
       <w:r>
-        <w:t>Facts</w:t>
+        <w:rPr>
+          <w:i/>
+          <w:color w:val="1F497D" w:themeColor="text2"/>
+          <w:sz w:val="24"/>
+          <w:szCs w:val="24"/>
+        </w:rPr>
+        <w:t>C</w:t>
+      </w:r>
+      <w:r>
+        <w:rPr>
+          <w:i/>
+          <w:color w:val="1F497D" w:themeColor="text2"/>
+          <w:sz w:val="24"/>
+          <w:szCs w:val="24"/>
+        </w:rPr>
+        <w:t>ategory</w:t>
       </w:r>
       <w:proofErr w:type="spellEnd"/>
-    </w:p>
-    <w:p>
-      <w:pPr>
-        <w:spacing w:after="0"/>
-        <w:ind w:firstLine="708"/>
-      </w:pPr>
-      <w:r>
+      <w:r>
+        <w:rPr>
+          <w:i/>
+          <w:color w:val="1F497D" w:themeColor="text2"/>
+          <w:sz w:val="24"/>
+          <w:szCs w:val="24"/>
+        </w:rPr>
         <w:t xml:space="preserve"> </w:t>
       </w:r>
-      <w:proofErr w:type="gramStart"/>
-      <w:r>
-        <w:t>concernant</w:t>
-      </w:r>
-      <w:proofErr w:type="gramEnd"/>
-      <w:r>
-        <w:t xml:space="preserve"> cet aliment</w:t>
-      </w:r>
-    </w:p>
-    <w:p>
-      <w:pPr>
-        <w:spacing w:after="0"/>
-        <w:ind w:firstLine="708"/>
-      </w:pPr>
-      <w:r>
-        <w:t>. L’utilisateur a alors la possibilité d’enregistrer le résultat dans la base de données</w:t>
-      </w:r>
-    </w:p>
-    <w:p>
-      <w:pPr>
-        <w:spacing w:after="0"/>
+      <w:r>
+        <w:rPr>
+          <w:color w:val="000000" w:themeColor="text1"/>
+          <w:sz w:val="24"/>
+          <w:szCs w:val="24"/>
+        </w:rPr>
+        <w:t>pour afficher les catégories</w:t>
+      </w:r>
+      <w:r>
+        <w:rPr>
+          <w:sz w:val="24"/>
+          <w:szCs w:val="24"/>
+        </w:rPr>
+        <w:t xml:space="preserve"> </w:t>
+      </w:r>
+      <w:r>
+        <w:rPr>
+          <w:sz w:val="24"/>
+          <w:szCs w:val="24"/>
+        </w:rPr>
+        <w:t xml:space="preserve">avec un chiffre avant chaque catégorie, l’utilisateur choisi une catégorie et ses produits sont </w:t>
+      </w:r>
+      <w:r>
+        <w:rPr>
+          <w:sz w:val="24"/>
+          <w:szCs w:val="24"/>
+        </w:rPr>
+        <w:t>affichés</w:t>
+      </w:r>
+      <w:r>
+        <w:rPr>
+          <w:sz w:val="24"/>
+          <w:szCs w:val="24"/>
+        </w:rPr>
+        <w:t xml:space="preserve"> avec une requête « SELECT » sur la table </w:t>
+      </w:r>
+      <w:r>
+        <w:rPr>
+          <w:i/>
+          <w:color w:val="1F497D" w:themeColor="text2"/>
+          <w:sz w:val="24"/>
+          <w:szCs w:val="24"/>
+        </w:rPr>
+        <w:t>P</w:t>
+      </w:r>
+      <w:r>
+        <w:rPr>
+          <w:i/>
+          <w:color w:val="1F497D" w:themeColor="text2"/>
+          <w:sz w:val="24"/>
+          <w:szCs w:val="24"/>
+        </w:rPr>
+        <w:t>roduct</w:t>
+      </w:r>
+      <w:r>
+        <w:rPr>
+          <w:sz w:val="24"/>
+          <w:szCs w:val="24"/>
+        </w:rPr>
+        <w:t>. L’utilisateur choisi un produit, on lui affiche un tableau d’une ligne contenant le nom du produit</w:t>
+      </w:r>
+      <w:r>
+        <w:rPr>
+          <w:sz w:val="24"/>
+          <w:szCs w:val="24"/>
+        </w:rPr>
+        <w:t xml:space="preserve"> ,</w:t>
+      </w:r>
+      <w:r>
+        <w:rPr>
+          <w:sz w:val="24"/>
+          <w:szCs w:val="24"/>
+        </w:rPr>
+        <w:t xml:space="preserve"> </w:t>
+      </w:r>
+      <w:bookmarkStart w:id="0" w:name="_GoBack"/>
+      <w:bookmarkEnd w:id="0"/>
+      <w:r>
+        <w:rPr>
+          <w:sz w:val="24"/>
+          <w:szCs w:val="24"/>
+        </w:rPr>
+        <w:t xml:space="preserve">son </w:t>
+      </w:r>
+      <w:proofErr w:type="spellStart"/>
+      <w:r>
+        <w:rPr>
+          <w:sz w:val="24"/>
+          <w:szCs w:val="24"/>
+        </w:rPr>
+        <w:t>nutriscore</w:t>
+      </w:r>
+      <w:proofErr w:type="spellEnd"/>
+      <w:r>
+        <w:rPr>
+          <w:sz w:val="24"/>
+          <w:szCs w:val="24"/>
+        </w:rPr>
+        <w:t xml:space="preserve"> </w:t>
+      </w:r>
+      <w:r>
+        <w:rPr>
+          <w:sz w:val="24"/>
+          <w:szCs w:val="24"/>
+        </w:rPr>
+        <w:t>, son substitut, la description du substitut</w:t>
+      </w:r>
+      <w:r>
+        <w:rPr>
+          <w:sz w:val="24"/>
+          <w:szCs w:val="24"/>
+        </w:rPr>
+        <w:t xml:space="preserve"> (marque, quantité, ingrédients, </w:t>
+      </w:r>
+      <w:proofErr w:type="spellStart"/>
+      <w:r>
+        <w:rPr>
+          <w:sz w:val="24"/>
+          <w:szCs w:val="24"/>
+        </w:rPr>
+        <w:t>nutriscore</w:t>
+      </w:r>
+      <w:proofErr w:type="spellEnd"/>
+      <w:r>
+        <w:rPr>
+          <w:sz w:val="24"/>
+          <w:szCs w:val="24"/>
+        </w:rPr>
+        <w:t>)</w:t>
+      </w:r>
+      <w:r>
+        <w:rPr>
+          <w:sz w:val="24"/>
+          <w:szCs w:val="24"/>
+        </w:rPr>
+        <w:t>, un magasin où l’acheter (le cas échéant) et un lien vers la page du site</w:t>
+      </w:r>
+      <w:r>
+        <w:rPr>
+          <w:sz w:val="24"/>
+          <w:szCs w:val="24"/>
+        </w:rPr>
+        <w:t>,</w:t>
+      </w:r>
+      <w:r>
+        <w:rPr>
+          <w:sz w:val="24"/>
+          <w:szCs w:val="24"/>
+        </w:rPr>
+        <w:t xml:space="preserve"> </w:t>
+      </w:r>
+      <w:r>
+        <w:rPr>
+          <w:sz w:val="24"/>
+          <w:szCs w:val="24"/>
+        </w:rPr>
+        <w:t xml:space="preserve">pour faire ça on utilise l’url du produit, on l’a convertie au format </w:t>
+      </w:r>
+      <w:proofErr w:type="spellStart"/>
+      <w:r>
+        <w:rPr>
+          <w:sz w:val="24"/>
+          <w:szCs w:val="24"/>
+        </w:rPr>
+        <w:lastRenderedPageBreak/>
+        <w:t>json</w:t>
+      </w:r>
+      <w:proofErr w:type="spellEnd"/>
+      <w:r>
+        <w:rPr>
+          <w:sz w:val="24"/>
+          <w:szCs w:val="24"/>
+        </w:rPr>
+        <w:t xml:space="preserve"> (donc on utilise l’API du site) et on extrait du contenu de l’url le nom du produit, son </w:t>
+      </w:r>
+      <w:proofErr w:type="spellStart"/>
+      <w:r>
+        <w:rPr>
+          <w:sz w:val="24"/>
+          <w:szCs w:val="24"/>
+        </w:rPr>
+        <w:t>nutriscore</w:t>
+      </w:r>
+      <w:proofErr w:type="spellEnd"/>
+      <w:r>
+        <w:rPr>
+          <w:sz w:val="24"/>
+          <w:szCs w:val="24"/>
+        </w:rPr>
+        <w:t xml:space="preserve"> et le nom d’un substitut de meilleure qualité (si le produit à un </w:t>
+      </w:r>
+      <w:proofErr w:type="spellStart"/>
+      <w:r>
+        <w:rPr>
+          <w:sz w:val="24"/>
+          <w:szCs w:val="24"/>
+        </w:rPr>
+        <w:t>nitriscore</w:t>
+      </w:r>
+      <w:proofErr w:type="spellEnd"/>
+      <w:r>
+        <w:rPr>
+          <w:sz w:val="24"/>
+          <w:szCs w:val="24"/>
+        </w:rPr>
+        <w:t xml:space="preserve"> de E on doit trouver un substitut avec un </w:t>
+      </w:r>
+      <w:proofErr w:type="spellStart"/>
+      <w:r>
+        <w:rPr>
+          <w:sz w:val="24"/>
+          <w:szCs w:val="24"/>
+        </w:rPr>
+        <w:t>nutriscore</w:t>
+      </w:r>
+      <w:proofErr w:type="spellEnd"/>
+      <w:r>
+        <w:rPr>
+          <w:sz w:val="24"/>
+          <w:szCs w:val="24"/>
+        </w:rPr>
+        <w:t xml:space="preserve"> de D, C, B, A) et comme on </w:t>
+      </w:r>
+      <w:proofErr w:type="spellStart"/>
+      <w:r>
+        <w:rPr>
+          <w:sz w:val="24"/>
+          <w:szCs w:val="24"/>
+        </w:rPr>
+        <w:t>à</w:t>
+      </w:r>
+      <w:proofErr w:type="spellEnd"/>
+      <w:r>
+        <w:rPr>
+          <w:sz w:val="24"/>
+          <w:szCs w:val="24"/>
+        </w:rPr>
+        <w:t xml:space="preserve"> le nom du substitut on peut utiliser son url pour avoir sa description et un magasin où l’acheter </w:t>
+      </w:r>
+      <w:r>
+        <w:rPr>
+          <w:sz w:val="24"/>
+          <w:szCs w:val="24"/>
+        </w:rPr>
+        <w:t>.</w:t>
+      </w:r>
+    </w:p>
+    <w:p>
+      <w:pPr>
+        <w:spacing w:after="80"/>
+        <w:rPr>
+          <w:color w:val="1F497D" w:themeColor="text2"/>
+          <w:sz w:val="24"/>
+          <w:szCs w:val="24"/>
+        </w:rPr>
+      </w:pPr>
+      <w:r>
+        <w:rPr>
+          <w:sz w:val="24"/>
+          <w:szCs w:val="24"/>
+        </w:rPr>
+        <w:t xml:space="preserve">Si l’utilisateur choisi de sélectionner un  produit alors on affiche une liste de 10 produits en faisant un « SELECT … LIMIT 10» sur la table </w:t>
+      </w:r>
+      <w:r>
+        <w:rPr>
+          <w:i/>
+          <w:color w:val="1F497D" w:themeColor="text2"/>
+          <w:sz w:val="24"/>
+          <w:szCs w:val="24"/>
+        </w:rPr>
+        <w:t>P</w:t>
+      </w:r>
+      <w:r>
+        <w:rPr>
+          <w:i/>
+          <w:color w:val="1F497D" w:themeColor="text2"/>
+          <w:sz w:val="24"/>
+          <w:szCs w:val="24"/>
+        </w:rPr>
+        <w:t>roduct</w:t>
+      </w:r>
+      <w:r>
+        <w:rPr>
+          <w:color w:val="1F497D" w:themeColor="text2"/>
+          <w:sz w:val="24"/>
+          <w:szCs w:val="24"/>
+        </w:rPr>
+        <w:t xml:space="preserve"> </w:t>
+      </w:r>
+      <w:r>
+        <w:rPr>
+          <w:color w:val="000000" w:themeColor="text1"/>
+          <w:sz w:val="24"/>
+          <w:szCs w:val="24"/>
+        </w:rPr>
+        <w:t>et on propose à l’utilisateur d’afficher la suite</w:t>
+      </w:r>
+      <w:r>
+        <w:rPr>
+          <w:color w:val="000000" w:themeColor="text1"/>
+          <w:sz w:val="24"/>
+          <w:szCs w:val="24"/>
+        </w:rPr>
+        <w:t xml:space="preserve"> </w:t>
+      </w:r>
+      <w:r>
+        <w:rPr>
+          <w:color w:val="000000" w:themeColor="text1"/>
+          <w:sz w:val="24"/>
+          <w:szCs w:val="24"/>
+        </w:rPr>
+        <w:t>ou de sélectionner un produit dans la liste</w:t>
+      </w:r>
+      <w:r>
+        <w:rPr>
+          <w:color w:val="000000" w:themeColor="text1"/>
+          <w:sz w:val="24"/>
+          <w:szCs w:val="24"/>
+        </w:rPr>
+        <w:t xml:space="preserve"> (on a 10 catégories et 100 produits par catégorie, donc 1000 produits en tous)</w:t>
+      </w:r>
+      <w:r>
+        <w:rPr>
+          <w:color w:val="000000" w:themeColor="text1"/>
+          <w:sz w:val="24"/>
+          <w:szCs w:val="24"/>
+        </w:rPr>
+        <w:t>, si il veut afficher la suite on affiche les 10 produits suivant jusqu’à afficher tous les produits sinon le programme refait la même chose que dans le choix d’une catégorie</w:t>
+      </w:r>
+      <w:r>
+        <w:rPr>
+          <w:color w:val="1F497D" w:themeColor="text2"/>
+          <w:sz w:val="24"/>
+          <w:szCs w:val="24"/>
+        </w:rPr>
+        <w:t>.</w:t>
+      </w:r>
+    </w:p>
+    <w:p>
+      <w:pPr>
+        <w:spacing w:after="80"/>
+        <w:rPr>
+          <w:i/>
+          <w:color w:val="1F497D" w:themeColor="text2"/>
+          <w:sz w:val="24"/>
+          <w:szCs w:val="24"/>
+        </w:rPr>
+      </w:pPr>
+      <w:r>
+        <w:rPr>
+          <w:color w:val="000000" w:themeColor="text1"/>
+          <w:sz w:val="24"/>
+          <w:szCs w:val="24"/>
+        </w:rPr>
+        <w:t>En fin, et dans les deux cas</w:t>
+      </w:r>
+      <w:r>
+        <w:rPr>
+          <w:color w:val="000000" w:themeColor="text1"/>
+          <w:sz w:val="24"/>
+          <w:szCs w:val="24"/>
+        </w:rPr>
+        <w:t xml:space="preserve">, on propose à l’utilisateur d’enregistrer le substitut et sa description dans la base de données, si oui on enregistre le substitut dans la table </w:t>
+      </w:r>
+      <w:r>
+        <w:rPr>
+          <w:i/>
+          <w:color w:val="1F497D" w:themeColor="text2"/>
+          <w:sz w:val="24"/>
+          <w:szCs w:val="24"/>
+        </w:rPr>
+        <w:t>Substitut</w:t>
+      </w:r>
+      <w:r>
+        <w:rPr>
+          <w:i/>
+          <w:color w:val="1F497D" w:themeColor="text2"/>
+          <w:sz w:val="24"/>
+          <w:szCs w:val="24"/>
+        </w:rPr>
+        <w:t>.</w:t>
+      </w:r>
+    </w:p>
+    <w:p>
+      <w:pPr>
+        <w:spacing w:after="80"/>
+        <w:rPr>
+          <w:color w:val="000000" w:themeColor="text1"/>
+          <w:sz w:val="24"/>
+          <w:szCs w:val="24"/>
+        </w:rPr>
+      </w:pPr>
+      <w:r>
+        <w:rPr>
+          <w:color w:val="000000" w:themeColor="text1"/>
+          <w:sz w:val="24"/>
+          <w:szCs w:val="24"/>
+        </w:rPr>
+        <w:t xml:space="preserve">En terminant toute ces étapes on propose à l’utilisateur de revenir au menu principal pour </w:t>
+      </w:r>
+      <w:r>
+        <w:rPr>
+          <w:color w:val="000000" w:themeColor="text1"/>
+          <w:sz w:val="24"/>
+          <w:szCs w:val="24"/>
+        </w:rPr>
+        <w:t>sélectionner d’autres produits ou de simplement quitter le programme, si l’utilisateur choisi de quitter le programme alors on supprime la base de données et on quitte la boucle « </w:t>
+      </w:r>
+      <w:proofErr w:type="spellStart"/>
+      <w:r>
+        <w:rPr>
+          <w:color w:val="000000" w:themeColor="text1"/>
+          <w:sz w:val="24"/>
+          <w:szCs w:val="24"/>
+        </w:rPr>
+        <w:t>while</w:t>
+      </w:r>
+      <w:proofErr w:type="spellEnd"/>
+      <w:r>
+        <w:rPr>
+          <w:color w:val="000000" w:themeColor="text1"/>
+          <w:sz w:val="24"/>
+          <w:szCs w:val="24"/>
+        </w:rPr>
+        <w:t> » principale.</w:t>
+      </w:r>
+    </w:p>
+    <w:p>
+      <w:pPr>
+        <w:spacing w:after="80"/>
+        <w:rPr>
+          <w:color w:val="000000" w:themeColor="text1"/>
+          <w:sz w:val="24"/>
+          <w:szCs w:val="24"/>
+        </w:rPr>
+      </w:pPr>
+      <w:r>
+        <w:rPr>
+          <w:color w:val="000000" w:themeColor="text1"/>
+          <w:sz w:val="24"/>
+          <w:szCs w:val="24"/>
+        </w:rPr>
+        <w:t>L’utilisateur a aussi la possibilité de consulter tous les substituts des produits qu’il a choisi d’enregistrer</w:t>
+      </w:r>
+      <w:r>
+        <w:rPr>
+          <w:color w:val="000000" w:themeColor="text1"/>
+          <w:sz w:val="24"/>
+          <w:szCs w:val="24"/>
+        </w:rPr>
+        <w:t xml:space="preserve"> pour cela on fait un simple « SELECT » sur la table </w:t>
+      </w:r>
+      <w:r>
+        <w:rPr>
+          <w:i/>
+          <w:color w:val="1F497D" w:themeColor="text2"/>
+          <w:sz w:val="24"/>
+          <w:szCs w:val="24"/>
+        </w:rPr>
+        <w:t>Substitut</w:t>
+      </w:r>
+      <w:r>
+        <w:rPr>
+          <w:color w:val="000000" w:themeColor="text1"/>
+          <w:sz w:val="24"/>
+          <w:szCs w:val="24"/>
+        </w:rPr>
+        <w:t xml:space="preserve">. </w:t>
+      </w:r>
+    </w:p>
+    <w:p>
+      <w:pPr>
+        <w:spacing w:after="80"/>
+        <w:rPr>
+          <w:sz w:val="24"/>
+          <w:szCs w:val="24"/>
+        </w:rPr>
+      </w:pPr>
+    </w:p>
+    <w:p>
+      <w:pPr>
+        <w:spacing w:after="80"/>
       </w:pPr>
     </w:p>
     <w:p>
@@ -710,6 +2083,30 @@
       <w:contextualSpacing/>
     </w:pPr>
   </w:style>
+  <w:style w:type="character" w:styleId="Lienhypertexte">
+    <w:name w:val="Hyperlink"/>
+    <w:basedOn w:val="Policepardfaut"/>
+    <w:uiPriority w:val="99"/>
+    <w:semiHidden/>
+    <w:unhideWhenUsed/>
+    <w:rsid w:val="0090491D"/>
+    <w:rPr>
+      <w:color w:val="0000FF"/>
+      <w:u w:val="single"/>
+    </w:rPr>
+  </w:style>
+  <w:style w:type="character" w:styleId="Lienhypertextesuivivisit">
+    <w:name w:val="FollowedHyperlink"/>
+    <w:basedOn w:val="Policepardfaut"/>
+    <w:uiPriority w:val="99"/>
+    <w:semiHidden/>
+    <w:unhideWhenUsed/>
+    <w:rsid w:val="0090491D"/>
+    <w:rPr>
+      <w:color w:val="800080" w:themeColor="followedHyperlink"/>
+      <w:u w:val="single"/>
+    </w:rPr>
+  </w:style>
 </w:styles>
 </file>
 
@@ -977,6 +2374,30 @@
       <w:ind w:left="720"/>
       <w:contextualSpacing/>
     </w:pPr>
+  </w:style>
+  <w:style w:type="character" w:styleId="Lienhypertexte">
+    <w:name w:val="Hyperlink"/>
+    <w:basedOn w:val="Policepardfaut"/>
+    <w:uiPriority w:val="99"/>
+    <w:semiHidden/>
+    <w:unhideWhenUsed/>
+    <w:rsid w:val="0090491D"/>
+    <w:rPr>
+      <w:color w:val="0000FF"/>
+      <w:u w:val="single"/>
+    </w:rPr>
+  </w:style>
+  <w:style w:type="character" w:styleId="Lienhypertextesuivivisit">
+    <w:name w:val="FollowedHyperlink"/>
+    <w:basedOn w:val="Policepardfaut"/>
+    <w:uiPriority w:val="99"/>
+    <w:semiHidden/>
+    <w:unhideWhenUsed/>
+    <w:rsid w:val="0090491D"/>
+    <w:rPr>
+      <w:color w:val="800080" w:themeColor="followedHyperlink"/>
+      <w:u w:val="single"/>
+    </w:rPr>
   </w:style>
 </w:styles>
 </file>

</xml_diff>

<commit_message>
adding the get_substitut fonction
</commit_message>
<xml_diff>
--- a/Description du parcours.docx
+++ b/Description du parcours.docx
@@ -1000,6 +1000,7 @@
     <w:p>
       <w:pPr>
         <w:spacing w:after="80"/>
+        <w:ind w:firstLine="708"/>
         <w:rPr>
           <w:sz w:val="24"/>
           <w:szCs w:val="24"/>
@@ -1084,7 +1085,21 @@
           <w:sz w:val="24"/>
           <w:szCs w:val="24"/>
         </w:rPr>
-        <w:t xml:space="preserve">avec un chiffre avant chaque catégorie, l’utilisateur choisi une catégorie et ses produits sont </w:t>
+        <w:t>avec un chiffre avant chaque catégorie</w:t>
+      </w:r>
+      <w:r>
+        <w:rPr>
+          <w:sz w:val="24"/>
+          <w:szCs w:val="24"/>
+        </w:rPr>
+        <w:t>s</w:t>
+      </w:r>
+      <w:r>
+        <w:rPr>
+          <w:sz w:val="24"/>
+          <w:szCs w:val="24"/>
+        </w:rPr>
+        <w:t xml:space="preserve">, l’utilisateur choisi une catégorie et ses produits sont </w:t>
       </w:r>
       <w:r>
         <w:rPr>
@@ -1123,7 +1138,29 @@
           <w:sz w:val="24"/>
           <w:szCs w:val="24"/>
         </w:rPr>
-        <w:t>. L’utilisateur choisi un produit, on lui affiche un tableau d’une ligne contenant le nom du produit</w:t>
+        <w:t>. L’utilisateur choisi un produit, on lui affic</w:t>
+      </w:r>
+      <w:r>
+        <w:rPr>
+          <w:sz w:val="24"/>
+          <w:szCs w:val="24"/>
+        </w:rPr>
+        <w:t>he sur plusieurs lignes</w:t>
+      </w:r>
+      <w:r>
+        <w:rPr>
+          <w:sz w:val="24"/>
+          <w:szCs w:val="24"/>
+        </w:rPr>
+        <w:t xml:space="preserve"> le nom du </w:t>
+      </w:r>
+      <w:proofErr w:type="gramStart"/>
+      <w:r>
+        <w:rPr>
+          <w:sz w:val="24"/>
+          <w:szCs w:val="24"/>
+        </w:rPr>
+        <w:t>produit</w:t>
       </w:r>
       <w:r>
         <w:rPr>
@@ -1132,381 +1169,547 @@
         </w:rPr>
         <w:t xml:space="preserve"> ,</w:t>
       </w:r>
+      <w:proofErr w:type="gramEnd"/>
       <w:r>
         <w:rPr>
           <w:sz w:val="24"/>
           <w:szCs w:val="24"/>
         </w:rPr>
         <w:t xml:space="preserve"> </w:t>
+      </w:r>
+      <w:r>
+        <w:rPr>
+          <w:sz w:val="24"/>
+          <w:szCs w:val="24"/>
+        </w:rPr>
+        <w:t xml:space="preserve">son </w:t>
+      </w:r>
+      <w:proofErr w:type="spellStart"/>
+      <w:r>
+        <w:rPr>
+          <w:sz w:val="24"/>
+          <w:szCs w:val="24"/>
+        </w:rPr>
+        <w:t>nutriscore</w:t>
+      </w:r>
+      <w:proofErr w:type="spellEnd"/>
+      <w:r>
+        <w:rPr>
+          <w:sz w:val="24"/>
+          <w:szCs w:val="24"/>
+        </w:rPr>
+        <w:t xml:space="preserve"> </w:t>
+      </w:r>
+      <w:r>
+        <w:rPr>
+          <w:sz w:val="24"/>
+          <w:szCs w:val="24"/>
+        </w:rPr>
+        <w:t>, son substitut, la description du substitut</w:t>
+      </w:r>
+      <w:r>
+        <w:rPr>
+          <w:sz w:val="24"/>
+          <w:szCs w:val="24"/>
+        </w:rPr>
+        <w:t xml:space="preserve"> (marque, quantité, ingrédients, </w:t>
+      </w:r>
+      <w:proofErr w:type="spellStart"/>
+      <w:r>
+        <w:rPr>
+          <w:sz w:val="24"/>
+          <w:szCs w:val="24"/>
+        </w:rPr>
+        <w:t>nutriscore</w:t>
+      </w:r>
+      <w:proofErr w:type="spellEnd"/>
+      <w:r>
+        <w:rPr>
+          <w:sz w:val="24"/>
+          <w:szCs w:val="24"/>
+        </w:rPr>
+        <w:t>)</w:t>
+      </w:r>
+      <w:r>
+        <w:rPr>
+          <w:sz w:val="24"/>
+          <w:szCs w:val="24"/>
+        </w:rPr>
+        <w:t>, un magasin où l’acheter (le cas échéant) et un lien vers la page du site</w:t>
+      </w:r>
+      <w:r>
+        <w:rPr>
+          <w:sz w:val="24"/>
+          <w:szCs w:val="24"/>
+        </w:rPr>
+        <w:t>. P</w:t>
+      </w:r>
+      <w:r>
+        <w:rPr>
+          <w:sz w:val="24"/>
+          <w:szCs w:val="24"/>
+        </w:rPr>
+        <w:t>our faire ça on utilise l’url du</w:t>
+      </w:r>
+      <w:r>
+        <w:rPr>
+          <w:sz w:val="24"/>
+          <w:szCs w:val="24"/>
+        </w:rPr>
+        <w:t xml:space="preserve"> code barre du</w:t>
+      </w:r>
+      <w:r>
+        <w:rPr>
+          <w:sz w:val="24"/>
+          <w:szCs w:val="24"/>
+        </w:rPr>
+        <w:t xml:space="preserve"> produit, on l’a convertie au format </w:t>
+      </w:r>
+      <w:proofErr w:type="spellStart"/>
+      <w:r>
+        <w:rPr>
+          <w:sz w:val="24"/>
+          <w:szCs w:val="24"/>
+        </w:rPr>
+        <w:lastRenderedPageBreak/>
+        <w:t>json</w:t>
+      </w:r>
+      <w:proofErr w:type="spellEnd"/>
+      <w:r>
+        <w:rPr>
+          <w:sz w:val="24"/>
+          <w:szCs w:val="24"/>
+        </w:rPr>
+        <w:t xml:space="preserve"> (donc on utilise l’API du site) et on extrait du cont</w:t>
+      </w:r>
+      <w:r>
+        <w:rPr>
+          <w:sz w:val="24"/>
+          <w:szCs w:val="24"/>
+        </w:rPr>
+        <w:t xml:space="preserve">enu de l’url du produit </w:t>
+      </w:r>
+      <w:r>
+        <w:rPr>
+          <w:sz w:val="24"/>
+          <w:szCs w:val="24"/>
+        </w:rPr>
+        <w:t xml:space="preserve">son </w:t>
+      </w:r>
+      <w:proofErr w:type="spellStart"/>
+      <w:r>
+        <w:rPr>
+          <w:sz w:val="24"/>
+          <w:szCs w:val="24"/>
+        </w:rPr>
+        <w:t>nutriscore</w:t>
+      </w:r>
+      <w:proofErr w:type="spellEnd"/>
+      <w:r>
+        <w:rPr>
+          <w:sz w:val="24"/>
+          <w:szCs w:val="24"/>
+        </w:rPr>
+        <w:t xml:space="preserve"> </w:t>
+      </w:r>
+      <w:r>
+        <w:rPr>
+          <w:sz w:val="24"/>
+          <w:szCs w:val="24"/>
+        </w:rPr>
+        <w:t xml:space="preserve">et le nom de la catégorie avec laquelle il a le moins de substitut (un produit peux appartenir à plusieurs catégories). Avec le nom de la catégorie on peut trouver un substitut, sa description (marque, quantité, ingrédients, </w:t>
+      </w:r>
+      <w:proofErr w:type="spellStart"/>
+      <w:r>
+        <w:rPr>
+          <w:sz w:val="24"/>
+          <w:szCs w:val="24"/>
+        </w:rPr>
+        <w:t>nutriscore</w:t>
+      </w:r>
+      <w:proofErr w:type="spellEnd"/>
+      <w:r>
+        <w:rPr>
+          <w:sz w:val="24"/>
+          <w:szCs w:val="24"/>
+        </w:rPr>
+        <w:t xml:space="preserve">), </w:t>
+      </w:r>
+      <w:r>
+        <w:rPr>
+          <w:sz w:val="24"/>
+          <w:szCs w:val="24"/>
+        </w:rPr>
+        <w:t>un magasin ou</w:t>
+      </w:r>
+      <w:r>
+        <w:rPr>
+          <w:sz w:val="24"/>
+          <w:szCs w:val="24"/>
+        </w:rPr>
+        <w:t xml:space="preserve"> </w:t>
+      </w:r>
+      <w:r>
+        <w:rPr>
+          <w:sz w:val="24"/>
+          <w:szCs w:val="24"/>
+        </w:rPr>
+        <w:t>l’acheter (le cas</w:t>
+      </w:r>
+      <w:r>
+        <w:rPr>
+          <w:sz w:val="24"/>
+          <w:szCs w:val="24"/>
+        </w:rPr>
+        <w:t xml:space="preserve"> échéant) et un lien vers le site (</w:t>
+      </w:r>
+      <w:r>
+        <w:rPr>
+          <w:sz w:val="24"/>
+          <w:szCs w:val="24"/>
+        </w:rPr>
+        <w:t xml:space="preserve">si le produit à un </w:t>
+      </w:r>
+      <w:proofErr w:type="spellStart"/>
+      <w:r>
+        <w:rPr>
+          <w:sz w:val="24"/>
+          <w:szCs w:val="24"/>
+        </w:rPr>
+        <w:t>nitriscore</w:t>
+      </w:r>
+      <w:proofErr w:type="spellEnd"/>
+      <w:r>
+        <w:rPr>
+          <w:sz w:val="24"/>
+          <w:szCs w:val="24"/>
+        </w:rPr>
+        <w:t xml:space="preserve"> de E on doit trouver un substitut avec un </w:t>
+      </w:r>
+      <w:proofErr w:type="spellStart"/>
+      <w:r>
+        <w:rPr>
+          <w:sz w:val="24"/>
+          <w:szCs w:val="24"/>
+        </w:rPr>
+        <w:t>nutriscore</w:t>
+      </w:r>
+      <w:proofErr w:type="spellEnd"/>
+      <w:r>
+        <w:rPr>
+          <w:sz w:val="24"/>
+          <w:szCs w:val="24"/>
+        </w:rPr>
+        <w:t xml:space="preserve"> de D</w:t>
+      </w:r>
+      <w:r>
+        <w:rPr>
+          <w:sz w:val="24"/>
+          <w:szCs w:val="24"/>
+        </w:rPr>
+        <w:t>, C, B ou A).</w:t>
+      </w:r>
+      <w:r>
+        <w:rPr>
+          <w:sz w:val="24"/>
+          <w:szCs w:val="24"/>
+        </w:rPr>
+        <w:t xml:space="preserve"> </w:t>
+      </w:r>
+    </w:p>
+    <w:p>
+      <w:pPr>
+        <w:spacing w:after="80"/>
+        <w:rPr>
+          <w:color w:val="1F497D" w:themeColor="text2"/>
+          <w:sz w:val="24"/>
+          <w:szCs w:val="24"/>
+        </w:rPr>
+      </w:pPr>
+      <w:r>
+        <w:rPr>
+          <w:sz w:val="24"/>
+          <w:szCs w:val="24"/>
+        </w:rPr>
+        <w:t xml:space="preserve">Si l’utilisateur choisi de sélectionner un  produit alors on affiche une liste de 10 produits en faisant un « SELECT … LIMIT 10» sur la table </w:t>
+      </w:r>
+      <w:r>
+        <w:rPr>
+          <w:i/>
+          <w:color w:val="1F497D" w:themeColor="text2"/>
+          <w:sz w:val="24"/>
+          <w:szCs w:val="24"/>
+        </w:rPr>
+        <w:t>P</w:t>
+      </w:r>
+      <w:r>
+        <w:rPr>
+          <w:i/>
+          <w:color w:val="1F497D" w:themeColor="text2"/>
+          <w:sz w:val="24"/>
+          <w:szCs w:val="24"/>
+        </w:rPr>
+        <w:t>roduct</w:t>
+      </w:r>
+      <w:r>
+        <w:rPr>
+          <w:color w:val="1F497D" w:themeColor="text2"/>
+          <w:sz w:val="24"/>
+          <w:szCs w:val="24"/>
+        </w:rPr>
+        <w:t xml:space="preserve"> </w:t>
+      </w:r>
+      <w:r>
+        <w:rPr>
+          <w:color w:val="000000" w:themeColor="text1"/>
+          <w:sz w:val="24"/>
+          <w:szCs w:val="24"/>
+        </w:rPr>
+        <w:t>et on propose à l’utilisateur d’afficher la suite</w:t>
+      </w:r>
+      <w:r>
+        <w:rPr>
+          <w:color w:val="000000" w:themeColor="text1"/>
+          <w:sz w:val="24"/>
+          <w:szCs w:val="24"/>
+        </w:rPr>
+        <w:t xml:space="preserve"> </w:t>
+      </w:r>
+      <w:r>
+        <w:rPr>
+          <w:color w:val="000000" w:themeColor="text1"/>
+          <w:sz w:val="24"/>
+          <w:szCs w:val="24"/>
+        </w:rPr>
+        <w:t>ou de sélectionner un produit dans la liste</w:t>
+      </w:r>
+      <w:r>
+        <w:rPr>
+          <w:color w:val="000000" w:themeColor="text1"/>
+          <w:sz w:val="24"/>
+          <w:szCs w:val="24"/>
+        </w:rPr>
+        <w:t xml:space="preserve"> (on a 10 catégories et 100 produits par catégorie, donc 1000 produits en tous)</w:t>
+      </w:r>
+      <w:r>
+        <w:rPr>
+          <w:color w:val="000000" w:themeColor="text1"/>
+          <w:sz w:val="24"/>
+          <w:szCs w:val="24"/>
+        </w:rPr>
+        <w:t xml:space="preserve">, si il veut afficher la suite on affiche les 10 produits suivant jusqu’à afficher tous les produits sinon le programme refait la même chose que dans </w:t>
+      </w:r>
+      <w:proofErr w:type="gramStart"/>
+      <w:r>
+        <w:rPr>
+          <w:color w:val="000000" w:themeColor="text1"/>
+          <w:sz w:val="24"/>
+          <w:szCs w:val="24"/>
+        </w:rPr>
+        <w:t>le</w:t>
+      </w:r>
+      <w:proofErr w:type="gramEnd"/>
+      <w:r>
+        <w:rPr>
+          <w:color w:val="000000" w:themeColor="text1"/>
+          <w:sz w:val="24"/>
+          <w:szCs w:val="24"/>
+        </w:rPr>
+        <w:t xml:space="preserve"> choix d’une catégorie</w:t>
+      </w:r>
+      <w:r>
+        <w:rPr>
+          <w:color w:val="1F497D" w:themeColor="text2"/>
+          <w:sz w:val="24"/>
+          <w:szCs w:val="24"/>
+        </w:rPr>
+        <w:t>.</w:t>
+      </w:r>
+    </w:p>
+    <w:p>
+      <w:pPr>
+        <w:spacing w:after="80"/>
+        <w:rPr>
+          <w:i/>
+          <w:color w:val="1F497D" w:themeColor="text2"/>
+          <w:sz w:val="24"/>
+          <w:szCs w:val="24"/>
+        </w:rPr>
+      </w:pPr>
+      <w:r>
+        <w:rPr>
+          <w:color w:val="000000" w:themeColor="text1"/>
+          <w:sz w:val="24"/>
+          <w:szCs w:val="24"/>
+        </w:rPr>
+        <w:t>En fin, et dans les deux cas</w:t>
+      </w:r>
+      <w:r>
+        <w:rPr>
+          <w:color w:val="000000" w:themeColor="text1"/>
+          <w:sz w:val="24"/>
+          <w:szCs w:val="24"/>
+        </w:rPr>
+        <w:t xml:space="preserve">, on propose à l’utilisateur d’enregistrer le substitut et sa description dans la base de données, si oui on enregistre le substitut dans la table </w:t>
+      </w:r>
+      <w:r>
+        <w:rPr>
+          <w:i/>
+          <w:color w:val="1F497D" w:themeColor="text2"/>
+          <w:sz w:val="24"/>
+          <w:szCs w:val="24"/>
+        </w:rPr>
+        <w:t>Substitut</w:t>
+      </w:r>
+    </w:p>
+    <w:p>
+      <w:pPr>
+        <w:spacing w:after="80"/>
+        <w:rPr>
+          <w:i/>
+          <w:color w:val="1F497D" w:themeColor="text2"/>
+          <w:sz w:val="24"/>
+          <w:szCs w:val="24"/>
+        </w:rPr>
+      </w:pPr>
+      <w:r>
+        <w:rPr>
+          <w:color w:val="000000" w:themeColor="text1"/>
+          <w:sz w:val="24"/>
+          <w:szCs w:val="24"/>
+        </w:rPr>
+        <w:t>a</w:t>
+      </w:r>
+      <w:r>
+        <w:rPr>
+          <w:color w:val="000000" w:themeColor="text1"/>
+          <w:sz w:val="24"/>
+          <w:szCs w:val="24"/>
+        </w:rPr>
+        <w:t>vec une requête</w:t>
+      </w:r>
+      <w:r>
+        <w:rPr>
+          <w:i/>
+          <w:color w:val="000000" w:themeColor="text1"/>
+          <w:sz w:val="24"/>
+          <w:szCs w:val="24"/>
+        </w:rPr>
+        <w:t xml:space="preserve"> </w:t>
+      </w:r>
+      <w:r>
+        <w:rPr>
+          <w:i/>
+          <w:color w:val="1F497D" w:themeColor="text2"/>
+          <w:sz w:val="24"/>
+          <w:szCs w:val="24"/>
+        </w:rPr>
+        <w:t>« INSERT »</w:t>
+      </w:r>
+      <w:r>
+        <w:rPr>
+          <w:i/>
+          <w:color w:val="1F497D" w:themeColor="text2"/>
+          <w:sz w:val="24"/>
+          <w:szCs w:val="24"/>
+        </w:rPr>
+        <w:t>.</w:t>
+      </w:r>
+    </w:p>
+    <w:p>
+      <w:pPr>
+        <w:spacing w:after="80"/>
+        <w:rPr>
+          <w:color w:val="000000" w:themeColor="text1"/>
+          <w:sz w:val="24"/>
+          <w:szCs w:val="24"/>
+        </w:rPr>
+      </w:pPr>
+      <w:r>
+        <w:rPr>
+          <w:color w:val="000000" w:themeColor="text1"/>
+          <w:sz w:val="24"/>
+          <w:szCs w:val="24"/>
+        </w:rPr>
+        <w:t xml:space="preserve">En terminant toute ces étapes on propose à l’utilisateur de revenir au menu principal pour </w:t>
+      </w:r>
+      <w:r>
+        <w:rPr>
+          <w:color w:val="000000" w:themeColor="text1"/>
+          <w:sz w:val="24"/>
+          <w:szCs w:val="24"/>
+        </w:rPr>
+        <w:t>sélectionner d’autres produits ou de simplement quitter le</w:t>
       </w:r>
       <w:bookmarkStart w:id="0" w:name="_GoBack"/>
       <w:bookmarkEnd w:id="0"/>
       <w:r>
         <w:rPr>
-          <w:sz w:val="24"/>
-          <w:szCs w:val="24"/>
-        </w:rPr>
-        <w:t xml:space="preserve">son </w:t>
+          <w:color w:val="000000" w:themeColor="text1"/>
+          <w:sz w:val="24"/>
+          <w:szCs w:val="24"/>
+        </w:rPr>
+        <w:t xml:space="preserve"> programme, si l’utilisateur choisi de</w:t>
+      </w:r>
+      <w:r>
+        <w:rPr>
+          <w:color w:val="000000" w:themeColor="text1"/>
+          <w:sz w:val="24"/>
+          <w:szCs w:val="24"/>
+        </w:rPr>
+        <w:t xml:space="preserve"> quitter le programme alors</w:t>
+      </w:r>
+      <w:r>
+        <w:rPr>
+          <w:color w:val="000000" w:themeColor="text1"/>
+          <w:sz w:val="24"/>
+          <w:szCs w:val="24"/>
+        </w:rPr>
+        <w:t xml:space="preserve"> on quitte la boucle « </w:t>
       </w:r>
       <w:proofErr w:type="spellStart"/>
       <w:r>
         <w:rPr>
-          <w:sz w:val="24"/>
-          <w:szCs w:val="24"/>
-        </w:rPr>
-        <w:t>nutriscore</w:t>
+          <w:color w:val="000000" w:themeColor="text1"/>
+          <w:sz w:val="24"/>
+          <w:szCs w:val="24"/>
+        </w:rPr>
+        <w:t>while</w:t>
       </w:r>
       <w:proofErr w:type="spellEnd"/>
       <w:r>
         <w:rPr>
-          <w:sz w:val="24"/>
-          <w:szCs w:val="24"/>
-        </w:rPr>
-        <w:t xml:space="preserve"> </w:t>
-      </w:r>
-      <w:r>
-        <w:rPr>
-          <w:sz w:val="24"/>
-          <w:szCs w:val="24"/>
-        </w:rPr>
-        <w:t>, son substitut, la description du substitut</w:t>
-      </w:r>
-      <w:r>
-        <w:rPr>
-          <w:sz w:val="24"/>
-          <w:szCs w:val="24"/>
-        </w:rPr>
-        <w:t xml:space="preserve"> (marque, quantité, ingrédients, </w:t>
-      </w:r>
-      <w:proofErr w:type="spellStart"/>
-      <w:r>
-        <w:rPr>
-          <w:sz w:val="24"/>
-          <w:szCs w:val="24"/>
-        </w:rPr>
-        <w:t>nutriscore</w:t>
-      </w:r>
-      <w:proofErr w:type="spellEnd"/>
-      <w:r>
-        <w:rPr>
-          <w:sz w:val="24"/>
-          <w:szCs w:val="24"/>
-        </w:rPr>
-        <w:t>)</w:t>
-      </w:r>
-      <w:r>
-        <w:rPr>
-          <w:sz w:val="24"/>
-          <w:szCs w:val="24"/>
-        </w:rPr>
-        <w:t>, un magasin où l’acheter (le cas échéant) et un lien vers la page du site</w:t>
-      </w:r>
-      <w:r>
-        <w:rPr>
+          <w:color w:val="000000" w:themeColor="text1"/>
+          <w:sz w:val="24"/>
+          <w:szCs w:val="24"/>
+        </w:rPr>
+        <w:t> » principale.</w:t>
+      </w:r>
+    </w:p>
+    <w:p>
+      <w:pPr>
+        <w:spacing w:after="80"/>
+        <w:rPr>
+          <w:color w:val="000000" w:themeColor="text1"/>
+          <w:sz w:val="24"/>
+          <w:szCs w:val="24"/>
+        </w:rPr>
+      </w:pPr>
+      <w:r>
+        <w:rPr>
+          <w:color w:val="000000" w:themeColor="text1"/>
+          <w:sz w:val="24"/>
+          <w:szCs w:val="24"/>
+        </w:rPr>
+        <w:t>L’utilisateur a aussi la possibilité de consulter tous les substituts des produits qu’il a choisi d’enregistrer</w:t>
+      </w:r>
+      <w:r>
+        <w:rPr>
+          <w:color w:val="000000" w:themeColor="text1"/>
           <w:sz w:val="24"/>
           <w:szCs w:val="24"/>
         </w:rPr>
         <w:t>,</w:t>
-      </w:r>
-      <w:r>
-        <w:rPr>
-          <w:sz w:val="24"/>
-          <w:szCs w:val="24"/>
-        </w:rPr>
-        <w:t xml:space="preserve"> </w:t>
-      </w:r>
-      <w:r>
-        <w:rPr>
-          <w:sz w:val="24"/>
-          <w:szCs w:val="24"/>
-        </w:rPr>
-        <w:t xml:space="preserve">pour faire ça on utilise l’url du produit, on l’a convertie au format </w:t>
-      </w:r>
-      <w:proofErr w:type="spellStart"/>
-      <w:r>
-        <w:rPr>
-          <w:sz w:val="24"/>
-          <w:szCs w:val="24"/>
-        </w:rPr>
-        <w:lastRenderedPageBreak/>
-        <w:t>json</w:t>
-      </w:r>
-      <w:proofErr w:type="spellEnd"/>
-      <w:r>
-        <w:rPr>
-          <w:sz w:val="24"/>
-          <w:szCs w:val="24"/>
-        </w:rPr>
-        <w:t xml:space="preserve"> (donc on utilise l’API du site) et on extrait du contenu de l’url le nom du produit, son </w:t>
-      </w:r>
-      <w:proofErr w:type="spellStart"/>
-      <w:r>
-        <w:rPr>
-          <w:sz w:val="24"/>
-          <w:szCs w:val="24"/>
-        </w:rPr>
-        <w:t>nutriscore</w:t>
-      </w:r>
-      <w:proofErr w:type="spellEnd"/>
-      <w:r>
-        <w:rPr>
-          <w:sz w:val="24"/>
-          <w:szCs w:val="24"/>
-        </w:rPr>
-        <w:t xml:space="preserve"> et le nom d’un substitut de meilleure qualité (si le produit à un </w:t>
-      </w:r>
-      <w:proofErr w:type="spellStart"/>
-      <w:r>
-        <w:rPr>
-          <w:sz w:val="24"/>
-          <w:szCs w:val="24"/>
-        </w:rPr>
-        <w:t>nitriscore</w:t>
-      </w:r>
-      <w:proofErr w:type="spellEnd"/>
-      <w:r>
-        <w:rPr>
-          <w:sz w:val="24"/>
-          <w:szCs w:val="24"/>
-        </w:rPr>
-        <w:t xml:space="preserve"> de E on doit trouver un substitut avec un </w:t>
-      </w:r>
-      <w:proofErr w:type="spellStart"/>
-      <w:r>
-        <w:rPr>
-          <w:sz w:val="24"/>
-          <w:szCs w:val="24"/>
-        </w:rPr>
-        <w:t>nutriscore</w:t>
-      </w:r>
-      <w:proofErr w:type="spellEnd"/>
-      <w:r>
-        <w:rPr>
-          <w:sz w:val="24"/>
-          <w:szCs w:val="24"/>
-        </w:rPr>
-        <w:t xml:space="preserve"> de D, C, B, A) et comme on </w:t>
-      </w:r>
-      <w:proofErr w:type="spellStart"/>
-      <w:r>
-        <w:rPr>
-          <w:sz w:val="24"/>
-          <w:szCs w:val="24"/>
-        </w:rPr>
-        <w:t>à</w:t>
-      </w:r>
-      <w:proofErr w:type="spellEnd"/>
-      <w:r>
-        <w:rPr>
-          <w:sz w:val="24"/>
-          <w:szCs w:val="24"/>
-        </w:rPr>
-        <w:t xml:space="preserve"> le nom du substitut on peut utiliser son url pour avoir sa description et un magasin où l’acheter </w:t>
-      </w:r>
-      <w:r>
-        <w:rPr>
-          <w:sz w:val="24"/>
-          <w:szCs w:val="24"/>
-        </w:rPr>
-        <w:t>.</w:t>
-      </w:r>
-    </w:p>
-    <w:p>
-      <w:pPr>
-        <w:spacing w:after="80"/>
-        <w:rPr>
-          <w:color w:val="1F497D" w:themeColor="text2"/>
-          <w:sz w:val="24"/>
-          <w:szCs w:val="24"/>
-        </w:rPr>
-      </w:pPr>
-      <w:r>
-        <w:rPr>
-          <w:sz w:val="24"/>
-          <w:szCs w:val="24"/>
-        </w:rPr>
-        <w:t xml:space="preserve">Si l’utilisateur choisi de sélectionner un  produit alors on affiche une liste de 10 produits en faisant un « SELECT … LIMIT 10» sur la table </w:t>
-      </w:r>
-      <w:r>
-        <w:rPr>
-          <w:i/>
-          <w:color w:val="1F497D" w:themeColor="text2"/>
-          <w:sz w:val="24"/>
-          <w:szCs w:val="24"/>
-        </w:rPr>
-        <w:t>P</w:t>
-      </w:r>
-      <w:r>
-        <w:rPr>
-          <w:i/>
-          <w:color w:val="1F497D" w:themeColor="text2"/>
-          <w:sz w:val="24"/>
-          <w:szCs w:val="24"/>
-        </w:rPr>
-        <w:t>roduct</w:t>
-      </w:r>
-      <w:r>
-        <w:rPr>
-          <w:color w:val="1F497D" w:themeColor="text2"/>
-          <w:sz w:val="24"/>
-          <w:szCs w:val="24"/>
-        </w:rPr>
-        <w:t xml:space="preserve"> </w:t>
-      </w:r>
-      <w:r>
-        <w:rPr>
-          <w:color w:val="000000" w:themeColor="text1"/>
-          <w:sz w:val="24"/>
-          <w:szCs w:val="24"/>
-        </w:rPr>
-        <w:t>et on propose à l’utilisateur d’afficher la suite</w:t>
-      </w:r>
-      <w:r>
-        <w:rPr>
-          <w:color w:val="000000" w:themeColor="text1"/>
-          <w:sz w:val="24"/>
-          <w:szCs w:val="24"/>
-        </w:rPr>
-        <w:t xml:space="preserve"> </w:t>
-      </w:r>
-      <w:r>
-        <w:rPr>
-          <w:color w:val="000000" w:themeColor="text1"/>
-          <w:sz w:val="24"/>
-          <w:szCs w:val="24"/>
-        </w:rPr>
-        <w:t>ou de sélectionner un produit dans la liste</w:t>
-      </w:r>
-      <w:r>
-        <w:rPr>
-          <w:color w:val="000000" w:themeColor="text1"/>
-          <w:sz w:val="24"/>
-          <w:szCs w:val="24"/>
-        </w:rPr>
-        <w:t xml:space="preserve"> (on a 10 catégories et 100 produits par catégorie, donc 1000 produits en tous)</w:t>
-      </w:r>
-      <w:r>
-        <w:rPr>
-          <w:color w:val="000000" w:themeColor="text1"/>
-          <w:sz w:val="24"/>
-          <w:szCs w:val="24"/>
-        </w:rPr>
-        <w:t>, si il veut afficher la suite on affiche les 10 produits suivant jusqu’à afficher tous les produits sinon le programme refait la même chose que dans le choix d’une catégorie</w:t>
-      </w:r>
-      <w:r>
-        <w:rPr>
-          <w:color w:val="1F497D" w:themeColor="text2"/>
-          <w:sz w:val="24"/>
-          <w:szCs w:val="24"/>
-        </w:rPr>
-        <w:t>.</w:t>
-      </w:r>
-    </w:p>
-    <w:p>
-      <w:pPr>
-        <w:spacing w:after="80"/>
-        <w:rPr>
-          <w:i/>
-          <w:color w:val="1F497D" w:themeColor="text2"/>
-          <w:sz w:val="24"/>
-          <w:szCs w:val="24"/>
-        </w:rPr>
-      </w:pPr>
-      <w:r>
-        <w:rPr>
-          <w:color w:val="000000" w:themeColor="text1"/>
-          <w:sz w:val="24"/>
-          <w:szCs w:val="24"/>
-        </w:rPr>
-        <w:t>En fin, et dans les deux cas</w:t>
-      </w:r>
-      <w:r>
-        <w:rPr>
-          <w:color w:val="000000" w:themeColor="text1"/>
-          <w:sz w:val="24"/>
-          <w:szCs w:val="24"/>
-        </w:rPr>
-        <w:t xml:space="preserve">, on propose à l’utilisateur d’enregistrer le substitut et sa description dans la base de données, si oui on enregistre le substitut dans la table </w:t>
-      </w:r>
-      <w:r>
-        <w:rPr>
-          <w:i/>
-          <w:color w:val="1F497D" w:themeColor="text2"/>
-          <w:sz w:val="24"/>
-          <w:szCs w:val="24"/>
-        </w:rPr>
-        <w:t>Substitut</w:t>
-      </w:r>
-      <w:r>
-        <w:rPr>
-          <w:i/>
-          <w:color w:val="1F497D" w:themeColor="text2"/>
-          <w:sz w:val="24"/>
-          <w:szCs w:val="24"/>
-        </w:rPr>
-        <w:t>.</w:t>
-      </w:r>
-    </w:p>
-    <w:p>
-      <w:pPr>
-        <w:spacing w:after="80"/>
-        <w:rPr>
-          <w:color w:val="000000" w:themeColor="text1"/>
-          <w:sz w:val="24"/>
-          <w:szCs w:val="24"/>
-        </w:rPr>
-      </w:pPr>
-      <w:r>
-        <w:rPr>
-          <w:color w:val="000000" w:themeColor="text1"/>
-          <w:sz w:val="24"/>
-          <w:szCs w:val="24"/>
-        </w:rPr>
-        <w:t xml:space="preserve">En terminant toute ces étapes on propose à l’utilisateur de revenir au menu principal pour </w:t>
-      </w:r>
-      <w:r>
-        <w:rPr>
-          <w:color w:val="000000" w:themeColor="text1"/>
-          <w:sz w:val="24"/>
-          <w:szCs w:val="24"/>
-        </w:rPr>
-        <w:t>sélectionner d’autres produits ou de simplement quitter le programme, si l’utilisateur choisi de quitter le programme alors on supprime la base de données et on quitte la boucle « </w:t>
-      </w:r>
-      <w:proofErr w:type="spellStart"/>
-      <w:r>
-        <w:rPr>
-          <w:color w:val="000000" w:themeColor="text1"/>
-          <w:sz w:val="24"/>
-          <w:szCs w:val="24"/>
-        </w:rPr>
-        <w:t>while</w:t>
-      </w:r>
-      <w:proofErr w:type="spellEnd"/>
-      <w:r>
-        <w:rPr>
-          <w:color w:val="000000" w:themeColor="text1"/>
-          <w:sz w:val="24"/>
-          <w:szCs w:val="24"/>
-        </w:rPr>
-        <w:t> » principale.</w:t>
-      </w:r>
-    </w:p>
-    <w:p>
-      <w:pPr>
-        <w:spacing w:after="80"/>
-        <w:rPr>
-          <w:color w:val="000000" w:themeColor="text1"/>
-          <w:sz w:val="24"/>
-          <w:szCs w:val="24"/>
-        </w:rPr>
-      </w:pPr>
-      <w:r>
-        <w:rPr>
-          <w:color w:val="000000" w:themeColor="text1"/>
-          <w:sz w:val="24"/>
-          <w:szCs w:val="24"/>
-        </w:rPr>
-        <w:t>L’utilisateur a aussi la possibilité de consulter tous les substituts des produits qu’il a choisi d’enregistrer</w:t>
       </w:r>
       <w:r>
         <w:rPr>

</xml_diff>

<commit_message>
add option 'save substitute'
</commit_message>
<xml_diff>
--- a/Description du parcours.docx
+++ b/Description du parcours.docx
@@ -685,7 +685,23 @@
           <w:sz w:val="24"/>
           <w:szCs w:val="24"/>
         </w:rPr>
-        <w:t xml:space="preserve">(on prend seulement 10 catégorie et 100 produit par </w:t>
+        <w:t xml:space="preserve">(on prend seulement 10 catégorie et </w:t>
+      </w:r>
+      <w:r>
+        <w:rPr>
+          <w:color w:val="000000" w:themeColor="text1"/>
+          <w:sz w:val="24"/>
+          <w:szCs w:val="24"/>
+        </w:rPr>
+        <w:t>50</w:t>
+      </w:r>
+      <w:r>
+        <w:rPr>
+          <w:color w:val="000000" w:themeColor="text1"/>
+          <w:sz w:val="24"/>
+          <w:szCs w:val="24"/>
+        </w:rPr>
+        <w:t xml:space="preserve"> produit par </w:t>
       </w:r>
       <w:r>
         <w:rPr>
@@ -1489,33 +1505,49 @@
           <w:sz w:val="24"/>
           <w:szCs w:val="24"/>
         </w:rPr>
-        <w:t xml:space="preserve"> (on a 10 catégories et 100 produits par catégorie, donc 1000 produits en tous)</w:t>
-      </w:r>
-      <w:r>
-        <w:rPr>
-          <w:color w:val="000000" w:themeColor="text1"/>
-          <w:sz w:val="24"/>
-          <w:szCs w:val="24"/>
-        </w:rPr>
-        <w:t xml:space="preserve">, si il veut afficher la suite on affiche les 10 produits suivant jusqu’à afficher tous les produits sinon le programme refait la même chose que dans </w:t>
-      </w:r>
-      <w:proofErr w:type="gramStart"/>
-      <w:r>
-        <w:rPr>
-          <w:color w:val="000000" w:themeColor="text1"/>
-          <w:sz w:val="24"/>
-          <w:szCs w:val="24"/>
-        </w:rPr>
-        <w:t>le</w:t>
-      </w:r>
-      <w:proofErr w:type="gramEnd"/>
-      <w:r>
-        <w:rPr>
-          <w:color w:val="000000" w:themeColor="text1"/>
-          <w:sz w:val="24"/>
-          <w:szCs w:val="24"/>
-        </w:rPr>
-        <w:t xml:space="preserve"> choix d’une catégorie</w:t>
+        <w:t xml:space="preserve"> (on a 10 catégories et </w:t>
+      </w:r>
+      <w:r>
+        <w:rPr>
+          <w:color w:val="000000" w:themeColor="text1"/>
+          <w:sz w:val="24"/>
+          <w:szCs w:val="24"/>
+        </w:rPr>
+        <w:t>50</w:t>
+      </w:r>
+      <w:r>
+        <w:rPr>
+          <w:color w:val="000000" w:themeColor="text1"/>
+          <w:sz w:val="24"/>
+          <w:szCs w:val="24"/>
+        </w:rPr>
+        <w:t xml:space="preserve"> produits par catégorie, donc </w:t>
+      </w:r>
+      <w:r>
+        <w:rPr>
+          <w:color w:val="000000" w:themeColor="text1"/>
+          <w:sz w:val="24"/>
+          <w:szCs w:val="24"/>
+        </w:rPr>
+        <w:t>500</w:t>
+      </w:r>
+      <w:bookmarkStart w:id="0" w:name="_GoBack"/>
+      <w:bookmarkEnd w:id="0"/>
+      <w:r>
+        <w:rPr>
+          <w:color w:val="000000" w:themeColor="text1"/>
+          <w:sz w:val="24"/>
+          <w:szCs w:val="24"/>
+        </w:rPr>
+        <w:t xml:space="preserve"> produits en tous)</w:t>
+      </w:r>
+      <w:r>
+        <w:rPr>
+          <w:color w:val="000000" w:themeColor="text1"/>
+          <w:sz w:val="24"/>
+          <w:szCs w:val="24"/>
+        </w:rPr>
+        <w:t>, si il veut afficher la suite on affiche les 10 produits suivant jusqu’à afficher tous les produits sinon le programme refait la même chose que dans le choix d’une catégorie</w:t>
       </w:r>
       <w:r>
         <w:rPr>
@@ -1639,17 +1671,7 @@
           <w:sz w:val="24"/>
           <w:szCs w:val="24"/>
         </w:rPr>
-        <w:t>sélectionner d’autres produits ou de simplement quitter le</w:t>
-      </w:r>
-      <w:bookmarkStart w:id="0" w:name="_GoBack"/>
-      <w:bookmarkEnd w:id="0"/>
-      <w:r>
-        <w:rPr>
-          <w:color w:val="000000" w:themeColor="text1"/>
-          <w:sz w:val="24"/>
-          <w:szCs w:val="24"/>
-        </w:rPr>
-        <w:t xml:space="preserve"> programme, si l’utilisateur choisi de</w:t>
+        <w:t>sélectionner d’autres produits ou de simplement quitter le programme, si l’utilisateur choisi de</w:t>
       </w:r>
       <w:r>
         <w:rPr>

</xml_diff>

<commit_message>
modification of the program architecture
</commit_message>
<xml_diff>
--- a/Description du parcours.docx
+++ b/Description du parcours.docx
@@ -1016,41 +1016,26 @@
     <w:p>
       <w:pPr>
         <w:spacing w:after="80"/>
-        <w:ind w:firstLine="708"/>
-        <w:rPr>
-          <w:sz w:val="24"/>
-          <w:szCs w:val="24"/>
-        </w:rPr>
-      </w:pPr>
-      <w:r>
-        <w:rPr>
-          <w:sz w:val="24"/>
-          <w:szCs w:val="24"/>
-        </w:rPr>
-        <w:t xml:space="preserve">Si l’utilisateur choisi de sélectionner </w:t>
-      </w:r>
-      <w:proofErr w:type="gramStart"/>
-      <w:r>
-        <w:rPr>
-          <w:sz w:val="24"/>
-          <w:szCs w:val="24"/>
-        </w:rPr>
-        <w:t>les catégo</w:t>
-      </w:r>
-      <w:r>
-        <w:rPr>
-          <w:sz w:val="24"/>
-          <w:szCs w:val="24"/>
-        </w:rPr>
-        <w:t>rie</w:t>
-      </w:r>
-      <w:proofErr w:type="gramEnd"/>
-      <w:r>
-        <w:rPr>
-          <w:sz w:val="24"/>
-          <w:szCs w:val="24"/>
-        </w:rPr>
-        <w:t xml:space="preserve"> alors une requête « SELECT » est faite sur la table </w:t>
+        <w:rPr>
+          <w:sz w:val="24"/>
+          <w:szCs w:val="24"/>
+        </w:rPr>
+      </w:pPr>
+      <w:bookmarkStart w:id="0" w:name="_GoBack"/>
+      <w:bookmarkEnd w:id="0"/>
+      <w:r>
+        <w:rPr>
+          <w:sz w:val="24"/>
+          <w:szCs w:val="24"/>
+        </w:rPr>
+        <w:t>Si l’utilisateur choisi de sélectionner les catégo</w:t>
+      </w:r>
+      <w:r>
+        <w:rPr>
+          <w:sz w:val="24"/>
+          <w:szCs w:val="24"/>
+        </w:rPr>
+        <w:t xml:space="preserve">rie alors une requête « SELECT » est faite sur la table </w:t>
       </w:r>
       <w:proofErr w:type="spellStart"/>
       <w:r>
@@ -1287,16 +1272,23 @@
           <w:sz w:val="24"/>
           <w:szCs w:val="24"/>
         </w:rPr>
+        <w:t>json</w:t>
+      </w:r>
+      <w:proofErr w:type="spellEnd"/>
+      <w:r>
+        <w:rPr>
+          <w:sz w:val="24"/>
+          <w:szCs w:val="24"/>
+        </w:rPr>
+        <w:t xml:space="preserve"> </w:t>
+      </w:r>
+      <w:r>
+        <w:rPr>
+          <w:sz w:val="24"/>
+          <w:szCs w:val="24"/>
+        </w:rPr>
         <w:lastRenderedPageBreak/>
-        <w:t>json</w:t>
-      </w:r>
-      <w:proofErr w:type="spellEnd"/>
-      <w:r>
-        <w:rPr>
-          <w:sz w:val="24"/>
-          <w:szCs w:val="24"/>
-        </w:rPr>
-        <w:t xml:space="preserve"> (donc on utilise l’API du site) et on extrait du cont</w:t>
+        <w:t>(donc on utilise l’API du site) et on extrait du cont</w:t>
       </w:r>
       <w:r>
         <w:rPr>
@@ -1531,8 +1523,6 @@
         </w:rPr>
         <w:t>500</w:t>
       </w:r>
-      <w:bookmarkStart w:id="0" w:name="_GoBack"/>
-      <w:bookmarkEnd w:id="0"/>
       <w:r>
         <w:rPr>
           <w:color w:val="000000" w:themeColor="text1"/>

</xml_diff>